<commit_message>
Use MailKit; send to multiple email addresses
</commit_message>
<xml_diff>
--- a/EmailWithAttachedFile.docx
+++ b/EmailWithAttachedFile.docx
@@ -1,6 +1,6 @@
 
 <file path=word/document.xml><?xml version="1.0" encoding="utf-8"?>
-<w:document xmlns:wpc="http://schemas.microsoft.com/office/word/2010/wordprocessingCanvas" xmlns:cx="http://schemas.microsoft.com/office/drawing/2014/chartex" xmlns:cx1="http://schemas.microsoft.com/office/drawing/2015/9/8/chartex" xmlns:cx2="http://schemas.microsoft.com/office/drawing/2015/10/21/chartex" xmlns:cx3="http://schemas.microsoft.com/office/drawing/2016/5/9/chartex" xmlns:cx4="http://schemas.microsoft.com/office/drawing/2016/5/10/chartex" xmlns:cx5="http://schemas.microsoft.com/office/drawing/2016/5/11/chartex" xmlns:cx6="http://schemas.microsoft.com/office/drawing/2016/5/12/chartex" xmlns:cx7="http://schemas.microsoft.com/office/drawing/2016/5/13/chartex" xmlns:cx8="http://schemas.microsoft.com/office/drawing/2016/5/14/chartex" xmlns:mc="http://schemas.openxmlformats.org/markup-compatibility/2006" xmlns:aink="http://schemas.microsoft.com/office/drawing/2016/ink" xmlns:am3d="http://schemas.microsoft.com/office/drawing/2017/model3d" xmlns:o="urn:schemas-microsoft-com:office:office" xmlns:r="http://schemas.openxmlformats.org/officeDocument/2006/relationships" xmlns:m="http://schemas.openxmlformats.org/officeDocument/2006/math" xmlns:v="urn:schemas-microsoft-com:vml" xmlns:wp14="http://schemas.microsoft.com/office/word/2010/wordprocessingDrawing" xmlns:wp="http://schemas.openxmlformats.org/drawingml/2006/wordprocessingDrawing" xmlns:w10="urn:schemas-microsoft-com:office:word" xmlns:w="http://schemas.openxmlformats.org/wordprocessingml/2006/main" xmlns:w14="http://schemas.microsoft.com/office/word/2010/wordml" xmlns:w15="http://schemas.microsoft.com/office/word/2012/wordml" xmlns:w16cid="http://schemas.microsoft.com/office/word/2016/wordml/cid" xmlns:w16se="http://schemas.microsoft.com/office/word/2015/wordml/symex" xmlns:wpg="http://schemas.microsoft.com/office/word/2010/wordprocessingGroup" xmlns:wpi="http://schemas.microsoft.com/office/word/2010/wordprocessingInk" xmlns:wne="http://schemas.microsoft.com/office/word/2006/wordml" xmlns:wps="http://schemas.microsoft.com/office/word/2010/wordprocessingShape" mc:Ignorable="w14 w15 w16se w16cid wp14">
+<w:document xmlns:wpc="http://schemas.microsoft.com/office/word/2010/wordprocessingCanvas" xmlns:cx="http://schemas.microsoft.com/office/drawing/2014/chartex" xmlns:cx1="http://schemas.microsoft.com/office/drawing/2015/9/8/chartex" xmlns:cx2="http://schemas.microsoft.com/office/drawing/2015/10/21/chartex" xmlns:cx3="http://schemas.microsoft.com/office/drawing/2016/5/9/chartex" xmlns:cx4="http://schemas.microsoft.com/office/drawing/2016/5/10/chartex" xmlns:cx5="http://schemas.microsoft.com/office/drawing/2016/5/11/chartex" xmlns:cx6="http://schemas.microsoft.com/office/drawing/2016/5/12/chartex" xmlns:cx7="http://schemas.microsoft.com/office/drawing/2016/5/13/chartex" xmlns:cx8="http://schemas.microsoft.com/office/drawing/2016/5/14/chartex" xmlns:mc="http://schemas.openxmlformats.org/markup-compatibility/2006" xmlns:aink="http://schemas.microsoft.com/office/drawing/2016/ink" xmlns:am3d="http://schemas.microsoft.com/office/drawing/2017/model3d" xmlns:o="urn:schemas-microsoft-com:office:office" xmlns:r="http://schemas.openxmlformats.org/officeDocument/2006/relationships" xmlns:m="http://schemas.openxmlformats.org/officeDocument/2006/math" xmlns:v="urn:schemas-microsoft-com:vml" xmlns:wp14="http://schemas.microsoft.com/office/word/2010/wordprocessingDrawing" xmlns:wp="http://schemas.openxmlformats.org/drawingml/2006/wordprocessingDrawing" xmlns:w10="urn:schemas-microsoft-com:office:word" xmlns:w="http://schemas.openxmlformats.org/wordprocessingml/2006/main" xmlns:w14="http://schemas.microsoft.com/office/word/2010/wordml" xmlns:w15="http://schemas.microsoft.com/office/word/2012/wordml" xmlns:w16cex="http://schemas.microsoft.com/office/word/2018/wordml/cex" xmlns:w16cid="http://schemas.microsoft.com/office/word/2016/wordml/cid" xmlns:w16="http://schemas.microsoft.com/office/word/2018/wordml" xmlns:w16se="http://schemas.microsoft.com/office/word/2015/wordml/symex" xmlns:wpg="http://schemas.microsoft.com/office/word/2010/wordprocessingGroup" xmlns:wpi="http://schemas.microsoft.com/office/word/2010/wordprocessingInk" xmlns:wne="http://schemas.microsoft.com/office/word/2006/wordml" xmlns:wps="http://schemas.microsoft.com/office/word/2010/wordprocessingShape" mc:Ignorable="w14 w15 w16se w16cid w16 w16cex wp14">
   <w:body>
     <w:p>
       <w:pPr>
@@ -35,7 +35,7 @@
           <w:rFonts w:cs="Calibri"/>
         </w:rPr>
       </w:pPr>
-      <w:bookmarkStart w:id="0" w:name="_Toc29638341"/>
+      <w:bookmarkStart w:id="0" w:name="_Toc59473840"/>
       <w:r>
         <w:rPr>
           <w:rFonts w:cs="Calibri"/>
@@ -89,13 +89,59 @@
         <w:rPr>
           <w:noProof/>
         </w:rPr>
-        <w:t>January 11, 2020</w:t>
+        <w:t>December 21, 2020</w:t>
       </w:r>
       <w:r>
         <w:fldChar w:fldCharType="end"/>
       </w:r>
     </w:p>
-    <w:p/>
+    <w:p>
+      <w:pPr>
+        <w:spacing w:after="0"/>
+      </w:pPr>
+      <w:r>
+        <w:t xml:space="preserve">Changes:  </w:t>
+      </w:r>
+    </w:p>
+    <w:p>
+      <w:pPr>
+        <w:pStyle w:val="ListParagraph"/>
+        <w:numPr>
+          <w:ilvl w:val="0"/>
+          <w:numId w:val="39"/>
+        </w:numPr>
+        <w:spacing w:before="240" w:after="0"/>
+      </w:pPr>
+      <w:r>
+        <w:t xml:space="preserve">Need .Net Framework 4.8 runtime.  </w:t>
+      </w:r>
+    </w:p>
+    <w:p>
+      <w:pPr>
+        <w:pStyle w:val="ListParagraph"/>
+        <w:numPr>
+          <w:ilvl w:val="0"/>
+          <w:numId w:val="39"/>
+        </w:numPr>
+        <w:spacing w:before="240" w:after="0"/>
+      </w:pPr>
+      <w:r>
+        <w:t>Email address column of input file may contain a semicolon separated list of email addresses.</w:t>
+      </w:r>
+    </w:p>
+    <w:p>
+      <w:pPr>
+        <w:pStyle w:val="ListParagraph"/>
+        <w:numPr>
+          <w:ilvl w:val="0"/>
+          <w:numId w:val="39"/>
+        </w:numPr>
+        <w:spacing w:before="240" w:after="0"/>
+      </w:pPr>
+      <w:r>
+        <w:t>Additional Dependencies.</w:t>
+      </w:r>
+    </w:p>
     <w:sdt>
       <w:sdtPr>
         <w:rPr>
@@ -128,9 +174,6 @@
         <w:p>
           <w:pPr>
             <w:pStyle w:val="TOC1"/>
-            <w:tabs>
-              <w:tab w:val="right" w:leader="dot" w:pos="9350"/>
-            </w:tabs>
             <w:rPr>
               <w:rFonts w:asciiTheme="minorHAnsi" w:hAnsiTheme="minorHAnsi"/>
               <w:noProof/>
@@ -146,7 +189,7 @@
           <w:r>
             <w:fldChar w:fldCharType="separate"/>
           </w:r>
-          <w:hyperlink w:anchor="_Toc29638341" w:history="1">
+          <w:hyperlink w:anchor="_Toc59473840" w:history="1">
             <w:r>
               <w:rPr>
                 <w:rStyle w:val="Hyperlink"/>
@@ -174,7 +217,7 @@
                 <w:noProof/>
                 <w:webHidden/>
               </w:rPr>
-              <w:instrText xml:space="preserve"> PAGEREF _Toc29638341 \h </w:instrText>
+              <w:instrText xml:space="preserve"> PAGEREF _Toc59473840 \h </w:instrText>
             </w:r>
             <w:r>
               <w:rPr>
@@ -208,16 +251,13 @@
         <w:p>
           <w:pPr>
             <w:pStyle w:val="TOC1"/>
-            <w:tabs>
-              <w:tab w:val="right" w:leader="dot" w:pos="9350"/>
-            </w:tabs>
             <w:rPr>
               <w:rFonts w:asciiTheme="minorHAnsi" w:hAnsiTheme="minorHAnsi"/>
               <w:noProof/>
               <w:lang w:eastAsia="en-US"/>
             </w:rPr>
           </w:pPr>
-          <w:hyperlink w:anchor="_Toc29638342" w:history="1">
+          <w:hyperlink w:anchor="_Toc59473841" w:history="1">
             <w:r>
               <w:rPr>
                 <w:rStyle w:val="Hyperlink"/>
@@ -245,7 +285,7 @@
                 <w:noProof/>
                 <w:webHidden/>
               </w:rPr>
-              <w:instrText xml:space="preserve"> PAGEREF _Toc29638342 \h </w:instrText>
+              <w:instrText xml:space="preserve"> PAGEREF _Toc59473841 \h </w:instrText>
             </w:r>
             <w:r>
               <w:rPr>
@@ -279,16 +319,13 @@
         <w:p>
           <w:pPr>
             <w:pStyle w:val="TOC1"/>
-            <w:tabs>
-              <w:tab w:val="right" w:leader="dot" w:pos="9350"/>
-            </w:tabs>
             <w:rPr>
               <w:rFonts w:asciiTheme="minorHAnsi" w:hAnsiTheme="minorHAnsi"/>
               <w:noProof/>
               <w:lang w:eastAsia="en-US"/>
             </w:rPr>
           </w:pPr>
-          <w:hyperlink w:anchor="_Toc29638343" w:history="1">
+          <w:hyperlink w:anchor="_Toc59473842" w:history="1">
             <w:r>
               <w:rPr>
                 <w:rStyle w:val="Hyperlink"/>
@@ -316,7 +353,7 @@
                 <w:noProof/>
                 <w:webHidden/>
               </w:rPr>
-              <w:instrText xml:space="preserve"> PAGEREF _Toc29638343 \h </w:instrText>
+              <w:instrText xml:space="preserve"> PAGEREF _Toc59473842 \h </w:instrText>
             </w:r>
             <w:r>
               <w:rPr>
@@ -350,23 +387,20 @@
         <w:p>
           <w:pPr>
             <w:pStyle w:val="TOC1"/>
-            <w:tabs>
-              <w:tab w:val="right" w:leader="dot" w:pos="9350"/>
-            </w:tabs>
             <w:rPr>
               <w:rFonts w:asciiTheme="minorHAnsi" w:hAnsiTheme="minorHAnsi"/>
               <w:noProof/>
               <w:lang w:eastAsia="en-US"/>
             </w:rPr>
           </w:pPr>
-          <w:hyperlink w:anchor="_Toc29638344" w:history="1">
+          <w:hyperlink w:anchor="_Toc59473843" w:history="1">
             <w:r>
               <w:rPr>
                 <w:rStyle w:val="Hyperlink"/>
                 <w:rFonts w:cs="Calibri"/>
                 <w:noProof/>
               </w:rPr>
-              <w:t>Installation</w:t>
+              <w:t>Additional Libraries</w:t>
             </w:r>
             <w:r>
               <w:rPr>
@@ -387,7 +421,7 @@
                 <w:noProof/>
                 <w:webHidden/>
               </w:rPr>
-              <w:instrText xml:space="preserve"> PAGEREF _Toc29638344 \h </w:instrText>
+              <w:instrText xml:space="preserve"> PAGEREF _Toc59473843 \h </w:instrText>
             </w:r>
             <w:r>
               <w:rPr>
@@ -421,22 +455,87 @@
         <w:p>
           <w:pPr>
             <w:pStyle w:val="TOC1"/>
-            <w:tabs>
-              <w:tab w:val="right" w:leader="dot" w:pos="9350"/>
-            </w:tabs>
             <w:rPr>
               <w:rFonts w:asciiTheme="minorHAnsi" w:hAnsiTheme="minorHAnsi"/>
               <w:noProof/>
               <w:lang w:eastAsia="en-US"/>
             </w:rPr>
           </w:pPr>
-          <w:hyperlink w:anchor="_Toc29638345" w:history="1">
+          <w:hyperlink w:anchor="_Toc59473844" w:history="1">
             <w:r>
               <w:rPr>
                 <w:rStyle w:val="Hyperlink"/>
                 <w:rFonts w:cs="Calibri"/>
                 <w:noProof/>
               </w:rPr>
+              <w:t>Installation</w:t>
+            </w:r>
+            <w:r>
+              <w:rPr>
+                <w:noProof/>
+                <w:webHidden/>
+              </w:rPr>
+              <w:tab/>
+            </w:r>
+            <w:r>
+              <w:rPr>
+                <w:noProof/>
+                <w:webHidden/>
+              </w:rPr>
+              <w:fldChar w:fldCharType="begin"/>
+            </w:r>
+            <w:r>
+              <w:rPr>
+                <w:noProof/>
+                <w:webHidden/>
+              </w:rPr>
+              <w:instrText xml:space="preserve"> PAGEREF _Toc59473844 \h </w:instrText>
+            </w:r>
+            <w:r>
+              <w:rPr>
+                <w:noProof/>
+                <w:webHidden/>
+              </w:rPr>
+            </w:r>
+            <w:r>
+              <w:rPr>
+                <w:noProof/>
+                <w:webHidden/>
+              </w:rPr>
+              <w:fldChar w:fldCharType="separate"/>
+            </w:r>
+            <w:r>
+              <w:rPr>
+                <w:noProof/>
+                <w:webHidden/>
+              </w:rPr>
+              <w:t>2</w:t>
+            </w:r>
+            <w:r>
+              <w:rPr>
+                <w:noProof/>
+                <w:webHidden/>
+              </w:rPr>
+              <w:fldChar w:fldCharType="end"/>
+            </w:r>
+          </w:hyperlink>
+        </w:p>
+        <w:p>
+          <w:pPr>
+            <w:pStyle w:val="TOC1"/>
+            <w:rPr>
+              <w:rFonts w:asciiTheme="minorHAnsi" w:hAnsiTheme="minorHAnsi"/>
+              <w:noProof/>
+              <w:lang w:eastAsia="en-US"/>
+            </w:rPr>
+          </w:pPr>
+          <w:hyperlink w:anchor="_Toc59473845" w:history="1">
+            <w:r>
+              <w:rPr>
+                <w:rStyle w:val="Hyperlink"/>
+                <w:rFonts w:cs="Calibri"/>
+                <w:noProof/>
+              </w:rPr>
               <w:t>How to use the Program</w:t>
             </w:r>
             <w:r>
@@ -458,7 +557,7 @@
                 <w:noProof/>
                 <w:webHidden/>
               </w:rPr>
-              <w:instrText xml:space="preserve"> PAGEREF _Toc29638345 \h </w:instrText>
+              <w:instrText xml:space="preserve"> PAGEREF _Toc59473845 \h </w:instrText>
             </w:r>
             <w:r>
               <w:rPr>
@@ -501,7 +600,7 @@
               <w:lang w:eastAsia="en-US"/>
             </w:rPr>
           </w:pPr>
-          <w:hyperlink w:anchor="_Toc29638346" w:history="1">
+          <w:hyperlink w:anchor="_Toc59473846" w:history="1">
             <w:r>
               <w:rPr>
                 <w:rStyle w:val="Hyperlink"/>
@@ -528,7 +627,7 @@
                 <w:noProof/>
                 <w:webHidden/>
               </w:rPr>
-              <w:instrText xml:space="preserve"> PAGEREF _Toc29638346 \h </w:instrText>
+              <w:instrText xml:space="preserve"> PAGEREF _Toc59473846 \h </w:instrText>
             </w:r>
             <w:r>
               <w:rPr>
@@ -571,7 +670,7 @@
               <w:lang w:eastAsia="en-US"/>
             </w:rPr>
           </w:pPr>
-          <w:hyperlink w:anchor="_Toc29638347" w:history="1">
+          <w:hyperlink w:anchor="_Toc59473847" w:history="1">
             <w:r>
               <w:rPr>
                 <w:rStyle w:val="Hyperlink"/>
@@ -598,7 +697,7 @@
                 <w:noProof/>
                 <w:webHidden/>
               </w:rPr>
-              <w:instrText xml:space="preserve"> PAGEREF _Toc29638347 \h </w:instrText>
+              <w:instrText xml:space="preserve"> PAGEREF _Toc59473847 \h </w:instrText>
             </w:r>
             <w:r>
               <w:rPr>
@@ -641,7 +740,7 @@
               <w:lang w:eastAsia="en-US"/>
             </w:rPr>
           </w:pPr>
-          <w:hyperlink w:anchor="_Toc29638348" w:history="1">
+          <w:hyperlink w:anchor="_Toc59473848" w:history="1">
             <w:r>
               <w:rPr>
                 <w:rStyle w:val="Hyperlink"/>
@@ -668,7 +767,7 @@
                 <w:noProof/>
                 <w:webHidden/>
               </w:rPr>
-              <w:instrText xml:space="preserve"> PAGEREF _Toc29638348 \h </w:instrText>
+              <w:instrText xml:space="preserve"> PAGEREF _Toc59473848 \h </w:instrText>
             </w:r>
             <w:r>
               <w:rPr>
@@ -711,7 +810,7 @@
               <w:lang w:eastAsia="en-US"/>
             </w:rPr>
           </w:pPr>
-          <w:hyperlink w:anchor="_Toc29638349" w:history="1">
+          <w:hyperlink w:anchor="_Toc59473849" w:history="1">
             <w:r>
               <w:rPr>
                 <w:rStyle w:val="Hyperlink"/>
@@ -738,7 +837,7 @@
                 <w:noProof/>
                 <w:webHidden/>
               </w:rPr>
-              <w:instrText xml:space="preserve"> PAGEREF _Toc29638349 \h </w:instrText>
+              <w:instrText xml:space="preserve"> PAGEREF _Toc59473849 \h </w:instrText>
             </w:r>
             <w:r>
               <w:rPr>
@@ -793,7 +892,7 @@
           <w:rFonts w:cs="Calibri"/>
         </w:rPr>
       </w:pPr>
-      <w:bookmarkStart w:id="1" w:name="_Toc29638342"/>
+      <w:bookmarkStart w:id="1" w:name="_Toc59473841"/>
       <w:r>
         <w:rPr>
           <w:rFonts w:cs="Calibri"/>
@@ -812,12 +911,54 @@
         <w:rPr>
           <w:rFonts w:cs="Calibri"/>
         </w:rPr>
-        <w:t>I wrote the program DonorStatement that generates tax receipts for multiple people.  It reads in a CSV file and then generates separate PDF files for each donor.  In addition, DonorStatement creates a file that contains emails, names and the file names</w:t>
-      </w:r>
+        <w:t xml:space="preserve">I wrote the program </w:t>
+      </w:r>
+      <w:proofErr w:type="spellStart"/>
       <w:r>
         <w:rPr>
           <w:rFonts w:cs="Calibri"/>
         </w:rPr>
+        <w:t>DonorStatement</w:t>
+      </w:r>
+      <w:proofErr w:type="spellEnd"/>
+      <w:r>
+        <w:rPr>
+          <w:rFonts w:cs="Calibri"/>
+        </w:rPr>
+        <w:t xml:space="preserve"> that generates tax receipts for multiple people.  It reads in a CSV file and then generates separate PDF files for each donor.  In addition, </w:t>
+      </w:r>
+      <w:proofErr w:type="spellStart"/>
+      <w:r>
+        <w:rPr>
+          <w:rFonts w:cs="Calibri"/>
+        </w:rPr>
+        <w:t>DonorStatement</w:t>
+      </w:r>
+      <w:proofErr w:type="spellEnd"/>
+      <w:r>
+        <w:rPr>
+          <w:rFonts w:cs="Calibri"/>
+        </w:rPr>
+        <w:t xml:space="preserve"> creates a file that contains emails, </w:t>
+      </w:r>
+      <w:proofErr w:type="gramStart"/>
+      <w:r>
+        <w:rPr>
+          <w:rFonts w:cs="Calibri"/>
+        </w:rPr>
+        <w:t>names</w:t>
+      </w:r>
+      <w:proofErr w:type="gramEnd"/>
+      <w:r>
+        <w:rPr>
+          <w:rFonts w:cs="Calibri"/>
+        </w:rPr>
+        <w:t xml:space="preserve"> and the file names</w:t>
+      </w:r>
+      <w:r>
+        <w:rPr>
+          <w:rFonts w:cs="Calibri"/>
+        </w:rPr>
         <w:t xml:space="preserve"> of each donor </w:t>
       </w:r>
       <w:r>
@@ -840,7 +981,7 @@
           <w:rFonts w:cs="Calibri"/>
         </w:rPr>
       </w:pPr>
-      <w:bookmarkStart w:id="2" w:name="_Toc29638343"/>
+      <w:bookmarkStart w:id="2" w:name="_Toc59473842"/>
       <w:r>
         <w:rPr>
           <w:rFonts w:cs="Calibri"/>
@@ -859,12 +1000,26 @@
         <w:rPr>
           <w:rFonts w:cs="Calibri"/>
         </w:rPr>
-        <w:t xml:space="preserve">When you run this program you will need an email account on a mail server that allows you to connect up </w:t>
-      </w:r>
+        <w:t xml:space="preserve">When you run this </w:t>
+      </w:r>
+      <w:proofErr w:type="gramStart"/>
       <w:r>
         <w:rPr>
           <w:rFonts w:cs="Calibri"/>
         </w:rPr>
+        <w:t>program</w:t>
+      </w:r>
+      <w:proofErr w:type="gramEnd"/>
+      <w:r>
+        <w:rPr>
+          <w:rFonts w:cs="Calibri"/>
+        </w:rPr>
+        <w:t xml:space="preserve"> you will need an email account on a mail server that allows you to connect up </w:t>
+      </w:r>
+      <w:r>
+        <w:rPr>
+          <w:rFonts w:cs="Calibri"/>
+        </w:rPr>
         <w:t>to</w:t>
       </w:r>
       <w:r>
@@ -891,13 +1046,7 @@
         <w:rPr>
           <w:rFonts w:cs="Calibri"/>
         </w:rPr>
-        <w:t>5</w:t>
-      </w:r>
-      <w:r>
-        <w:rPr>
-          <w:rFonts w:cs="Calibri"/>
-        </w:rPr>
-        <w:t>.2</w:t>
+        <w:t>8</w:t>
       </w:r>
       <w:r>
         <w:rPr>
@@ -922,7 +1071,14 @@
           <w:rPr>
             <w:rStyle w:val="Hyperlink"/>
           </w:rPr>
-          <w:t>https://dotnet.microsoft.com/download/dotnet-framework/net452</w:t>
+          <w:t xml:space="preserve">Download .NET </w:t>
+        </w:r>
+        <w:r>
+          <w:rPr>
+            <w:rStyle w:val="Hyperlink"/>
+          </w:rPr>
+          <w:lastRenderedPageBreak/>
+          <w:t>Framework 4.8 | Free official downloads (microsoft.com)</w:t>
         </w:r>
       </w:hyperlink>
       <w:r>
@@ -950,12 +1106,11 @@
           <w:rFonts w:cs="Calibri"/>
           <w:noProof/>
         </w:rPr>
-        <w:lastRenderedPageBreak/>
         <w:drawing>
-          <wp:inline distT="0" distB="0" distL="0" distR="0" wp14:anchorId="63922DD8" wp14:editId="79F59580">
-            <wp:extent cx="3191320" cy="457264"/>
-            <wp:effectExtent l="0" t="0" r="0" b="0"/>
-            <wp:docPr id="1" name="Picture 1"/>
+          <wp:inline distT="0" distB="0" distL="0" distR="0" wp14:anchorId="491AC88D" wp14:editId="238CB0DA">
+            <wp:extent cx="3096057" cy="428685"/>
+            <wp:effectExtent l="0" t="0" r="0" b="9525"/>
+            <wp:docPr id="2" name="Picture 2"/>
             <wp:cNvGraphicFramePr>
               <a:graphicFrameLocks xmlns:a="http://schemas.openxmlformats.org/drawingml/2006/main" noChangeAspect="1"/>
             </wp:cNvGraphicFramePr>
@@ -975,7 +1130,7 @@
                   <pic:spPr>
                     <a:xfrm>
                       <a:off x="0" y="0"/>
-                      <a:ext cx="3191320" cy="457264"/>
+                      <a:ext cx="3096057" cy="428685"/>
                     </a:xfrm>
                     <a:prstGeom prst="rect">
                       <a:avLst/>
@@ -998,7 +1153,21 @@
         <w:rPr>
           <w:rFonts w:cs="Calibri"/>
         </w:rPr>
-        <w:t>I have only tested this on Windows 10 but it should work on earlier versions that have .Net installed.</w:t>
+        <w:t xml:space="preserve">I have only tested this on Windows </w:t>
+      </w:r>
+      <w:proofErr w:type="gramStart"/>
+      <w:r>
+        <w:rPr>
+          <w:rFonts w:cs="Calibri"/>
+        </w:rPr>
+        <w:t>10</w:t>
+      </w:r>
+      <w:proofErr w:type="gramEnd"/>
+      <w:r>
+        <w:rPr>
+          <w:rFonts w:cs="Calibri"/>
+        </w:rPr>
+        <w:t xml:space="preserve"> but it should work on earlier versions that have .Net installed.</w:t>
       </w:r>
     </w:p>
     <w:p>
@@ -1008,14 +1177,432 @@
           <w:rFonts w:cs="Calibri"/>
         </w:rPr>
       </w:pPr>
-      <w:bookmarkStart w:id="3" w:name="_Toc29638344"/>
+      <w:bookmarkStart w:id="3" w:name="_Toc59473843"/>
       <w:r>
         <w:rPr>
           <w:rFonts w:cs="Calibri"/>
         </w:rPr>
+        <w:t>Additional Libraries</w:t>
+      </w:r>
+      <w:bookmarkEnd w:id="3"/>
+    </w:p>
+    <w:p>
+      <w:pPr>
+        <w:rPr>
+          <w:rFonts w:cs="Calibri"/>
+        </w:rPr>
+      </w:pPr>
+      <w:r>
+        <w:rPr>
+          <w:rFonts w:cs="Calibri"/>
+        </w:rPr>
+        <w:t>Several libraries have been used in this program.  They are included in the install package.</w:t>
+      </w:r>
+      <w:r>
+        <w:rPr>
+          <w:rFonts w:cs="Calibri"/>
+        </w:rPr>
+        <w:t xml:space="preserve"> </w:t>
+      </w:r>
+      <w:r>
+        <w:rPr>
+          <w:rFonts w:cs="Calibri"/>
+        </w:rPr>
+        <w:t>Follow the license link to obtain the license.</w:t>
+      </w:r>
+    </w:p>
+    <w:tbl>
+      <w:tblPr>
+        <w:tblStyle w:val="TableGrid"/>
+        <w:tblW w:w="0" w:type="auto"/>
+        <w:tblLook w:val="04A0" w:firstRow="1" w:lastRow="0" w:firstColumn="1" w:lastColumn="0" w:noHBand="0" w:noVBand="1"/>
+      </w:tblPr>
+      <w:tblGrid>
+        <w:gridCol w:w="2235"/>
+        <w:gridCol w:w="3279"/>
+        <w:gridCol w:w="3836"/>
+      </w:tblGrid>
+      <w:tr>
+        <w:tc>
+          <w:tcPr>
+            <w:tcW w:w="0" w:type="auto"/>
+          </w:tcPr>
+          <w:p>
+            <w:pPr>
+              <w:rPr>
+                <w:rFonts w:cs="Calibri"/>
+                <w:b/>
+                <w:bCs/>
+              </w:rPr>
+            </w:pPr>
+            <w:r>
+              <w:rPr>
+                <w:rFonts w:cs="Calibri"/>
+                <w:b/>
+                <w:bCs/>
+              </w:rPr>
+              <w:t>Package</w:t>
+            </w:r>
+          </w:p>
+        </w:tc>
+        <w:tc>
+          <w:tcPr>
+            <w:tcW w:w="0" w:type="auto"/>
+          </w:tcPr>
+          <w:p>
+            <w:pPr>
+              <w:rPr>
+                <w:b/>
+                <w:bCs/>
+              </w:rPr>
+            </w:pPr>
+            <w:r>
+              <w:rPr>
+                <w:b/>
+                <w:bCs/>
+              </w:rPr>
+              <w:t>Website</w:t>
+            </w:r>
+          </w:p>
+        </w:tc>
+        <w:tc>
+          <w:tcPr>
+            <w:tcW w:w="0" w:type="auto"/>
+          </w:tcPr>
+          <w:p>
+            <w:pPr>
+              <w:rPr>
+                <w:b/>
+                <w:bCs/>
+              </w:rPr>
+            </w:pPr>
+            <w:r>
+              <w:rPr>
+                <w:b/>
+                <w:bCs/>
+              </w:rPr>
+              <w:t>License</w:t>
+            </w:r>
+          </w:p>
+        </w:tc>
+      </w:tr>
+      <w:tr>
+        <w:tc>
+          <w:tcPr>
+            <w:tcW w:w="0" w:type="auto"/>
+          </w:tcPr>
+          <w:p>
+            <w:pPr>
+              <w:rPr>
+                <w:rFonts w:cs="Calibri"/>
+              </w:rPr>
+            </w:pPr>
+            <w:proofErr w:type="spellStart"/>
+            <w:r>
+              <w:rPr>
+                <w:rFonts w:cs="Calibri"/>
+              </w:rPr>
+              <w:t>MailKit</w:t>
+            </w:r>
+            <w:proofErr w:type="spellEnd"/>
+          </w:p>
+        </w:tc>
+        <w:tc>
+          <w:tcPr>
+            <w:tcW w:w="0" w:type="auto"/>
+          </w:tcPr>
+          <w:p>
+            <w:pPr>
+              <w:rPr>
+                <w:rFonts w:cs="Calibri"/>
+              </w:rPr>
+            </w:pPr>
+            <w:hyperlink r:id="rId12" w:history="1">
+              <w:r>
+                <w:rPr>
+                  <w:rStyle w:val="Hyperlink"/>
+                </w:rPr>
+                <w:t xml:space="preserve">NuGet Gallery | </w:t>
+              </w:r>
+              <w:proofErr w:type="spellStart"/>
+              <w:r>
+                <w:rPr>
+                  <w:rStyle w:val="Hyperlink"/>
+                </w:rPr>
+                <w:t>MailKit</w:t>
+              </w:r>
+              <w:proofErr w:type="spellEnd"/>
+              <w:r>
+                <w:rPr>
+                  <w:rStyle w:val="Hyperlink"/>
+                </w:rPr>
+                <w:t xml:space="preserve"> 2.10.0</w:t>
+              </w:r>
+            </w:hyperlink>
+          </w:p>
+        </w:tc>
+        <w:tc>
+          <w:tcPr>
+            <w:tcW w:w="0" w:type="auto"/>
+          </w:tcPr>
+          <w:p>
+            <w:hyperlink r:id="rId13" w:history="1">
+              <w:r>
+                <w:rPr>
+                  <w:rStyle w:val="Hyperlink"/>
+                </w:rPr>
+                <w:t>'MIT' reference (nuget.org)</w:t>
+              </w:r>
+            </w:hyperlink>
+          </w:p>
+        </w:tc>
+      </w:tr>
+      <w:tr>
+        <w:tc>
+          <w:tcPr>
+            <w:tcW w:w="0" w:type="auto"/>
+          </w:tcPr>
+          <w:p>
+            <w:pPr>
+              <w:rPr>
+                <w:rFonts w:cs="Calibri"/>
+              </w:rPr>
+            </w:pPr>
+            <w:proofErr w:type="spellStart"/>
+            <w:r>
+              <w:rPr>
+                <w:rFonts w:cs="Calibri"/>
+              </w:rPr>
+              <w:t>MineKit</w:t>
+            </w:r>
+            <w:proofErr w:type="spellEnd"/>
+          </w:p>
+        </w:tc>
+        <w:tc>
+          <w:tcPr>
+            <w:tcW w:w="0" w:type="auto"/>
+          </w:tcPr>
+          <w:p>
+            <w:pPr>
+              <w:rPr>
+                <w:rFonts w:cs="Calibri"/>
+              </w:rPr>
+            </w:pPr>
+            <w:hyperlink r:id="rId14" w:history="1">
+              <w:proofErr w:type="spellStart"/>
+              <w:r>
+                <w:rPr>
+                  <w:rStyle w:val="Hyperlink"/>
+                </w:rPr>
+                <w:t>MimeKit</w:t>
+              </w:r>
+              <w:proofErr w:type="spellEnd"/>
+            </w:hyperlink>
+          </w:p>
+        </w:tc>
+        <w:tc>
+          <w:tcPr>
+            <w:tcW w:w="0" w:type="auto"/>
+          </w:tcPr>
+          <w:p>
+            <w:hyperlink r:id="rId15" w:history="1">
+              <w:r>
+                <w:rPr>
+                  <w:rStyle w:val="Hyperlink"/>
+                </w:rPr>
+                <w:t>'MIT' reference (nuget.org)</w:t>
+              </w:r>
+            </w:hyperlink>
+          </w:p>
+        </w:tc>
+      </w:tr>
+      <w:tr>
+        <w:tc>
+          <w:tcPr>
+            <w:tcW w:w="0" w:type="auto"/>
+          </w:tcPr>
+          <w:p>
+            <w:pPr>
+              <w:rPr>
+                <w:rFonts w:cs="Calibri"/>
+              </w:rPr>
+            </w:pPr>
+            <w:proofErr w:type="spellStart"/>
+            <w:r>
+              <w:rPr>
+                <w:rFonts w:cs="Calibri"/>
+              </w:rPr>
+              <w:t>Portable.BouncyCastle</w:t>
+            </w:r>
+            <w:proofErr w:type="spellEnd"/>
+          </w:p>
+        </w:tc>
+        <w:tc>
+          <w:tcPr>
+            <w:tcW w:w="0" w:type="auto"/>
+          </w:tcPr>
+          <w:p>
+            <w:pPr>
+              <w:rPr>
+                <w:rFonts w:cs="Calibri"/>
+              </w:rPr>
+            </w:pPr>
+            <w:hyperlink r:id="rId16" w:history="1">
+              <w:r>
+                <w:rPr>
+                  <w:rStyle w:val="Hyperlink"/>
+                </w:rPr>
+                <w:t xml:space="preserve">NuGet Gallery | </w:t>
+              </w:r>
+              <w:proofErr w:type="spellStart"/>
+              <w:r>
+                <w:rPr>
+                  <w:rStyle w:val="Hyperlink"/>
+                </w:rPr>
+                <w:t>Portable.BouncyCastle</w:t>
+              </w:r>
+              <w:proofErr w:type="spellEnd"/>
+              <w:r>
+                <w:rPr>
+                  <w:rStyle w:val="Hyperlink"/>
+                </w:rPr>
+                <w:t xml:space="preserve"> 1.8.9</w:t>
+              </w:r>
+            </w:hyperlink>
+          </w:p>
+        </w:tc>
+        <w:tc>
+          <w:tcPr>
+            <w:tcW w:w="0" w:type="auto"/>
+          </w:tcPr>
+          <w:p>
+            <w:hyperlink r:id="rId17" w:history="1">
+              <w:r>
+                <w:rPr>
+                  <w:rStyle w:val="Hyperlink"/>
+                </w:rPr>
+                <w:t>bouncycastle.org</w:t>
+              </w:r>
+            </w:hyperlink>
+          </w:p>
+        </w:tc>
+      </w:tr>
+      <w:tr>
+        <w:tc>
+          <w:tcPr>
+            <w:tcW w:w="0" w:type="auto"/>
+          </w:tcPr>
+          <w:p>
+            <w:pPr>
+              <w:rPr>
+                <w:rFonts w:cs="Calibri"/>
+              </w:rPr>
+            </w:pPr>
+            <w:proofErr w:type="spellStart"/>
+            <w:r>
+              <w:rPr>
+                <w:rFonts w:cs="Calibri"/>
+              </w:rPr>
+              <w:t>System.Buffers</w:t>
+            </w:r>
+            <w:proofErr w:type="spellEnd"/>
+          </w:p>
+        </w:tc>
+        <w:tc>
+          <w:tcPr>
+            <w:tcW w:w="0" w:type="auto"/>
+          </w:tcPr>
+          <w:p>
+            <w:pPr>
+              <w:rPr>
+                <w:rFonts w:cs="Calibri"/>
+              </w:rPr>
+            </w:pPr>
+            <w:hyperlink r:id="rId18" w:history="1">
+              <w:r>
+                <w:rPr>
+                  <w:rStyle w:val="Hyperlink"/>
+                </w:rPr>
+                <w:t xml:space="preserve">NuGet Gallery | </w:t>
+              </w:r>
+              <w:proofErr w:type="spellStart"/>
+              <w:r>
+                <w:rPr>
+                  <w:rStyle w:val="Hyperlink"/>
+                </w:rPr>
+                <w:t>System.Buffers</w:t>
+              </w:r>
+              <w:proofErr w:type="spellEnd"/>
+              <w:r>
+                <w:rPr>
+                  <w:rStyle w:val="Hyperlink"/>
+                </w:rPr>
+                <w:t xml:space="preserve"> 4.5.1</w:t>
+              </w:r>
+            </w:hyperlink>
+          </w:p>
+        </w:tc>
+        <w:tc>
+          <w:tcPr>
+            <w:tcW w:w="0" w:type="auto"/>
+          </w:tcPr>
+          <w:p>
+            <w:hyperlink r:id="rId19" w:history="1">
+              <w:proofErr w:type="spellStart"/>
+              <w:r>
+                <w:rPr>
+                  <w:rStyle w:val="Hyperlink"/>
+                </w:rPr>
+                <w:t>corefx</w:t>
+              </w:r>
+              <w:proofErr w:type="spellEnd"/>
+              <w:r>
+                <w:rPr>
+                  <w:rStyle w:val="Hyperlink"/>
+                </w:rPr>
+                <w:t>/LICENSE.TXT at master · dotnet/</w:t>
+              </w:r>
+              <w:proofErr w:type="spellStart"/>
+              <w:r>
+                <w:rPr>
+                  <w:rStyle w:val="Hyperlink"/>
+                </w:rPr>
+                <w:t>corefx</w:t>
+              </w:r>
+              <w:proofErr w:type="spellEnd"/>
+              <w:r>
+                <w:rPr>
+                  <w:rStyle w:val="Hyperlink"/>
+                </w:rPr>
+                <w:t xml:space="preserve"> (github.com)</w:t>
+              </w:r>
+            </w:hyperlink>
+          </w:p>
+        </w:tc>
+      </w:tr>
+    </w:tbl>
+    <w:p>
+      <w:pPr>
+        <w:rPr>
+          <w:rFonts w:cs="Calibri"/>
+        </w:rPr>
+      </w:pPr>
+    </w:p>
+    <w:p>
+      <w:pPr>
+        <w:pStyle w:val="Heading1"/>
+        <w:rPr>
+          <w:rFonts w:cs="Calibri"/>
+        </w:rPr>
+      </w:pPr>
+      <w:bookmarkStart w:id="4" w:name="_Toc59473844"/>
+      <w:r>
+        <w:rPr>
+          <w:rFonts w:cs="Calibri"/>
+        </w:rPr>
         <w:t>Installation</w:t>
       </w:r>
-      <w:bookmarkEnd w:id="3"/>
+      <w:bookmarkEnd w:id="4"/>
     </w:p>
     <w:p>
       <w:pPr>
@@ -1027,12 +1614,26 @@
         <w:rPr>
           <w:rFonts w:cs="Calibri"/>
         </w:rPr>
-        <w:t xml:space="preserve">The installation file is contained in a ZIP file.  After downloading you will need to open up the ZIP file in Windows Explorer and either run from within the ZIP file or copy to a convenient folder on your computer. </w:t>
-      </w:r>
+        <w:t xml:space="preserve">The installation file is contained in a ZIP file.  After downloading you will need to </w:t>
+      </w:r>
+      <w:proofErr w:type="gramStart"/>
       <w:r>
         <w:rPr>
           <w:rFonts w:cs="Calibri"/>
         </w:rPr>
+        <w:t>open up</w:t>
+      </w:r>
+      <w:proofErr w:type="gramEnd"/>
+      <w:r>
+        <w:rPr>
+          <w:rFonts w:cs="Calibri"/>
+        </w:rPr>
+        <w:t xml:space="preserve"> the ZIP file in Windows Explorer and either run from within the ZIP file or copy to a convenient folder on your computer. </w:t>
+      </w:r>
+      <w:r>
+        <w:rPr>
+          <w:rFonts w:cs="Calibri"/>
+        </w:rPr>
         <w:t>There is no</w:t>
       </w:r>
       <w:r>
@@ -1041,8 +1642,6 @@
         </w:rPr>
         <w:t xml:space="preserve"> other</w:t>
       </w:r>
-      <w:bookmarkStart w:id="4" w:name="_GoBack"/>
-      <w:bookmarkEnd w:id="4"/>
       <w:r>
         <w:rPr>
           <w:rFonts w:cs="Calibri"/>
@@ -1057,7 +1656,7 @@
           <w:rFonts w:cs="Calibri"/>
         </w:rPr>
       </w:pPr>
-      <w:bookmarkStart w:id="5" w:name="_Toc29638345"/>
+      <w:bookmarkStart w:id="5" w:name="_Toc59473845"/>
       <w:r>
         <w:rPr>
           <w:rFonts w:cs="Calibri"/>
@@ -1074,7 +1673,15 @@
     </w:p>
     <w:p>
       <w:r>
-        <w:t xml:space="preserve">Before you use the program you must know </w:t>
+        <w:t xml:space="preserve">Before you use the </w:t>
+      </w:r>
+      <w:proofErr w:type="gramStart"/>
+      <w:r>
+        <w:t>program</w:t>
+      </w:r>
+      <w:proofErr w:type="gramEnd"/>
+      <w:r>
+        <w:t xml:space="preserve"> you must know </w:t>
       </w:r>
       <w:r>
         <w:t>how</w:t>
@@ -1104,7 +1711,15 @@
         </w:numPr>
       </w:pPr>
       <w:r>
-        <w:t>Does your email server support SSL, secure socket layer.  It is recommended that you use SSL so that the password is encrypted when sent to the server.  Typically, the port number is different when you use SSL.</w:t>
+        <w:t xml:space="preserve">Does your email server support SSL, secure socket </w:t>
+      </w:r>
+      <w:proofErr w:type="gramStart"/>
+      <w:r>
+        <w:t>layer.</w:t>
+      </w:r>
+      <w:proofErr w:type="gramEnd"/>
+      <w:r>
+        <w:t xml:space="preserve">  It is recommended that you use SSL so that the password is encrypted when sent to the server.  Typically, the port number is different when you use SSL.</w:t>
       </w:r>
     </w:p>
     <w:p>
@@ -1121,7 +1736,15 @@
     </w:p>
     <w:p>
       <w:r>
-        <w:t>When you startup the program you see the following window:</w:t>
+        <w:t xml:space="preserve">When you </w:t>
+      </w:r>
+      <w:proofErr w:type="spellStart"/>
+      <w:r>
+        <w:t>startup</w:t>
+      </w:r>
+      <w:proofErr w:type="spellEnd"/>
+      <w:r>
+        <w:t xml:space="preserve"> the program you see the following window:</w:t>
       </w:r>
     </w:p>
     <w:p>
@@ -1132,6 +1755,7 @@
         <w:rPr>
           <w:noProof/>
         </w:rPr>
+        <w:lastRenderedPageBreak/>
         <w:drawing>
           <wp:inline distT="0" distB="0" distL="0" distR="0" wp14:anchorId="574B8843" wp14:editId="057EF724">
             <wp:extent cx="4486080" cy="4705985"/>
@@ -1148,7 +1772,7 @@
                     <pic:cNvPicPr/>
                   </pic:nvPicPr>
                   <pic:blipFill>
-                    <a:blip r:embed="rId12"/>
+                    <a:blip r:embed="rId20"/>
                     <a:stretch>
                       <a:fillRect/>
                     </a:stretch>
@@ -1302,7 +1926,15 @@
         </w:numPr>
       </w:pPr>
       <w:r>
-        <w:t>Clicking the Stop button stops the sending of emails.  This may take a while because it is has to finish up the email it is trying to send.</w:t>
+        <w:t xml:space="preserve">Clicking the Stop button stops the sending of emails.  This may take a while because it is </w:t>
+      </w:r>
+      <w:proofErr w:type="gramStart"/>
+      <w:r>
+        <w:t>has</w:t>
+      </w:r>
+      <w:proofErr w:type="gramEnd"/>
+      <w:r>
+        <w:t xml:space="preserve"> to finish up the email it is trying to send.</w:t>
       </w:r>
     </w:p>
     <w:p>
@@ -1326,6 +1958,7 @@
         </w:numPr>
       </w:pPr>
       <w:r>
+        <w:lastRenderedPageBreak/>
         <w:t>This is the message area for the program.  It shows you status and error messages.</w:t>
       </w:r>
       <w:r>
@@ -1336,7 +1969,7 @@
       <w:pPr>
         <w:pStyle w:val="Heading2"/>
       </w:pPr>
-      <w:bookmarkStart w:id="6" w:name="_Toc29638346"/>
+      <w:bookmarkStart w:id="6" w:name="_Toc59473846"/>
       <w:r>
         <w:t>First time usage</w:t>
       </w:r>
@@ -1344,7 +1977,15 @@
     </w:p>
     <w:p>
       <w:r>
-        <w:t xml:space="preserve">I suggest that you setup a test before trying to use the program to send out all of </w:t>
+        <w:t xml:space="preserve">I suggest that you setup a test before trying to use the program to send out </w:t>
+      </w:r>
+      <w:proofErr w:type="gramStart"/>
+      <w:r>
+        <w:t>all of</w:t>
+      </w:r>
+      <w:proofErr w:type="gramEnd"/>
+      <w:r>
+        <w:t xml:space="preserve"> </w:t>
       </w:r>
       <w:r>
         <w:t>the</w:t>
@@ -1398,7 +2039,15 @@
         </w:numPr>
       </w:pPr>
       <w:r>
-        <w:t>Change the email address of these two people.  You might one to use an email outside of the domain of your organization so that this test is similar to the real run.  One of them give them your email.  For the other person use a bogus email.</w:t>
+        <w:t xml:space="preserve">Change the email address of these two people.  You might one to use an email outside of the domain of your organization so that this test is </w:t>
+      </w:r>
+      <w:proofErr w:type="gramStart"/>
+      <w:r>
+        <w:t>similar to</w:t>
+      </w:r>
+      <w:proofErr w:type="gramEnd"/>
+      <w:r>
+        <w:t xml:space="preserve"> the real run.  One of them give them your email.  For the other person use a bogus email.</w:t>
       </w:r>
     </w:p>
     <w:p>
@@ -1413,7 +2062,7 @@
       <w:pPr>
         <w:pStyle w:val="Heading2"/>
       </w:pPr>
-      <w:bookmarkStart w:id="7" w:name="_Toc29638347"/>
+      <w:bookmarkStart w:id="7" w:name="_Toc59473847"/>
       <w:r>
         <w:t>Firewall and AV Software</w:t>
       </w:r>
@@ -1421,7 +2070,23 @@
     </w:p>
     <w:p>
       <w:r>
-        <w:t>When you run this program Windows or your AV software may warn you that you are trying to run a program that does not have a valid signature or that comes from an unknown source.  You have to allow the program to run.</w:t>
+        <w:t xml:space="preserve">When you run this program </w:t>
+      </w:r>
+      <w:proofErr w:type="gramStart"/>
+      <w:r>
+        <w:t>Windows</w:t>
+      </w:r>
+      <w:proofErr w:type="gramEnd"/>
+      <w:r>
+        <w:t xml:space="preserve"> or your AV software may warn you that you are trying to run a program that does not have a valid signature or that comes from an unknown source.  You </w:t>
+      </w:r>
+      <w:proofErr w:type="gramStart"/>
+      <w:r>
+        <w:t>have to</w:t>
+      </w:r>
+      <w:proofErr w:type="gramEnd"/>
+      <w:r>
+        <w:t xml:space="preserve"> allow the program to run.</w:t>
       </w:r>
     </w:p>
     <w:p>
@@ -1453,7 +2118,7 @@
                     <pic:cNvPicPr/>
                   </pic:nvPicPr>
                   <pic:blipFill>
-                    <a:blip r:embed="rId13"/>
+                    <a:blip r:embed="rId21"/>
                     <a:stretch>
                       <a:fillRect/>
                     </a:stretch>
@@ -1481,7 +2146,15 @@
     </w:p>
     <w:p>
       <w:r>
-        <w:t>Depending on the security on your computer you may get a warning that looks like this, some other warning or no warning at all</w:t>
+        <w:t xml:space="preserve">Depending on the security on your computer you may get a warning that looks like this, some other </w:t>
+      </w:r>
+      <w:proofErr w:type="gramStart"/>
+      <w:r>
+        <w:t>warning</w:t>
+      </w:r>
+      <w:proofErr w:type="gramEnd"/>
+      <w:r>
+        <w:t xml:space="preserve"> or no warning at all</w:t>
       </w:r>
       <w:r>
         <w:t xml:space="preserve">. </w:t>
@@ -1516,6 +2189,7 @@
         </w:numPr>
       </w:pPr>
       <w:r>
+        <w:lastRenderedPageBreak/>
         <w:t>It is saying there are very few users because the only user is me and maybe you.</w:t>
       </w:r>
     </w:p>
@@ -1559,7 +2233,7 @@
       <w:pPr>
         <w:pStyle w:val="Heading2"/>
       </w:pPr>
-      <w:bookmarkStart w:id="8" w:name="_Toc29638348"/>
+      <w:bookmarkStart w:id="8" w:name="_Toc59473848"/>
       <w:r>
         <w:t>Input File</w:t>
       </w:r>
@@ -1570,10 +2244,19 @@
         <w:t xml:space="preserve">This file is </w:t>
       </w:r>
       <w:r>
-        <w:t>used by the program to send the emails.  It is a text file of type CSV.  The Donor Statement program created it.  It can also be made with Excel and saved as a CSV file type..  It</w:t>
-      </w:r>
-      <w:r>
-        <w:t xml:space="preserve">  This file has </w:t>
+        <w:t xml:space="preserve">used by the program to send the emails.  It is a text file of type CSV.  The Donor Statement program created it.  It can also be made with Excel and saved as a CSV file </w:t>
+      </w:r>
+      <w:r>
+        <w:t>type.</w:t>
+      </w:r>
+      <w:r>
+        <w:t xml:space="preserve">  </w:t>
+      </w:r>
+      <w:r>
+        <w:t>It This</w:t>
+      </w:r>
+      <w:r>
+        <w:t xml:space="preserve"> file has </w:t>
       </w:r>
       <w:r>
         <w:t>the following columns:</w:t>
@@ -1621,7 +2304,15 @@
         </w:numPr>
       </w:pPr>
       <w:r>
-        <w:t xml:space="preserve">The email address of the donor, if it is available.  </w:t>
+        <w:t xml:space="preserve">The email address of the </w:t>
+      </w:r>
+      <w:proofErr w:type="gramStart"/>
+      <w:r>
+        <w:t>donor, if</w:t>
+      </w:r>
+      <w:proofErr w:type="gramEnd"/>
+      <w:r>
+        <w:t xml:space="preserve"> it is available.  </w:t>
       </w:r>
     </w:p>
     <w:p>
@@ -1638,49 +2329,181 @@
           <w:szCs w:val="16"/>
         </w:rPr>
       </w:pPr>
+      <w:proofErr w:type="spellStart"/>
       <w:r>
         <w:rPr>
           <w:rFonts w:ascii="Courier New" w:hAnsi="Courier New" w:cs="Courier New"/>
           <w:sz w:val="16"/>
           <w:szCs w:val="16"/>
         </w:rPr>
-        <w:t>NameLastFirst, Name,FileName, Email</w:t>
-      </w:r>
-    </w:p>
-    <w:p>
-      <w:pPr>
-        <w:spacing w:after="0"/>
+        <w:t>NameLastFirst</w:t>
+      </w:r>
+      <w:proofErr w:type="spellEnd"/>
+      <w:r>
         <w:rPr>
           <w:rFonts w:ascii="Courier New" w:hAnsi="Courier New" w:cs="Courier New"/>
           <w:sz w:val="16"/>
           <w:szCs w:val="16"/>
         </w:rPr>
-      </w:pPr>
+        <w:t xml:space="preserve">, </w:t>
+      </w:r>
+      <w:proofErr w:type="spellStart"/>
+      <w:proofErr w:type="gramStart"/>
       <w:r>
         <w:rPr>
           <w:rFonts w:ascii="Courier New" w:hAnsi="Courier New" w:cs="Courier New"/>
           <w:sz w:val="16"/>
           <w:szCs w:val="16"/>
         </w:rPr>
-        <w:t>"Doe, John","John Doe","C:\Temp\TaxReciept\Output\Doe.John.pdf","asmeyers@outlook.com"</w:t>
-      </w:r>
-    </w:p>
-    <w:p>
-      <w:pPr>
-        <w:spacing w:after="0"/>
+        <w:t>Name,FileName</w:t>
+      </w:r>
+      <w:proofErr w:type="spellEnd"/>
+      <w:proofErr w:type="gramEnd"/>
+      <w:r>
         <w:rPr>
           <w:rFonts w:ascii="Courier New" w:hAnsi="Courier New" w:cs="Courier New"/>
           <w:sz w:val="16"/>
           <w:szCs w:val="16"/>
         </w:rPr>
-      </w:pPr>
-      <w:r>
+        <w:t>, Email</w:t>
+      </w:r>
+    </w:p>
+    <w:p>
+      <w:pPr>
+        <w:spacing w:after="0"/>
         <w:rPr>
           <w:rFonts w:ascii="Courier New" w:hAnsi="Courier New" w:cs="Courier New"/>
           <w:sz w:val="16"/>
           <w:szCs w:val="16"/>
         </w:rPr>
-        <w:t>"Jones, Tom","Tom Jones","C:\Temp\TaxReciept\Output\Jones.Tom.pdf","asmeyers@yahoo.com"</w:t>
+      </w:pPr>
+      <w:r>
+        <w:rPr>
+          <w:rFonts w:ascii="Courier New" w:hAnsi="Courier New" w:cs="Courier New"/>
+          <w:sz w:val="16"/>
+          <w:szCs w:val="16"/>
+        </w:rPr>
+        <w:t xml:space="preserve">"Doe, </w:t>
+      </w:r>
+      <w:proofErr w:type="spellStart"/>
+      <w:r>
+        <w:rPr>
+          <w:rFonts w:ascii="Courier New" w:hAnsi="Courier New" w:cs="Courier New"/>
+          <w:sz w:val="16"/>
+          <w:szCs w:val="16"/>
+        </w:rPr>
+        <w:t>John","John</w:t>
+      </w:r>
+      <w:proofErr w:type="spellEnd"/>
+      <w:r>
+        <w:rPr>
+          <w:rFonts w:ascii="Courier New" w:hAnsi="Courier New" w:cs="Courier New"/>
+          <w:sz w:val="16"/>
+          <w:szCs w:val="16"/>
+        </w:rPr>
+        <w:t xml:space="preserve"> </w:t>
+      </w:r>
+      <w:proofErr w:type="spellStart"/>
+      <w:r>
+        <w:rPr>
+          <w:rFonts w:ascii="Courier New" w:hAnsi="Courier New" w:cs="Courier New"/>
+          <w:sz w:val="16"/>
+          <w:szCs w:val="16"/>
+        </w:rPr>
+        <w:t>Doe","C</w:t>
+      </w:r>
+      <w:proofErr w:type="spellEnd"/>
+      <w:r>
+        <w:rPr>
+          <w:rFonts w:ascii="Courier New" w:hAnsi="Courier New" w:cs="Courier New"/>
+          <w:sz w:val="16"/>
+          <w:szCs w:val="16"/>
+        </w:rPr>
+        <w:t>:\Temp\TaxReciept\Output\Doe.John.pdf","</w:t>
+      </w:r>
+      <w:r>
+        <w:rPr>
+          <w:rFonts w:ascii="Courier New" w:hAnsi="Courier New" w:cs="Courier New"/>
+          <w:sz w:val="16"/>
+          <w:szCs w:val="16"/>
+        </w:rPr>
+        <w:t>name</w:t>
+      </w:r>
+      <w:r>
+        <w:rPr>
+          <w:rFonts w:ascii="Courier New" w:hAnsi="Courier New" w:cs="Courier New"/>
+          <w:sz w:val="16"/>
+          <w:szCs w:val="16"/>
+        </w:rPr>
+        <w:t>@outlook.com"</w:t>
+      </w:r>
+    </w:p>
+    <w:p>
+      <w:pPr>
+        <w:spacing w:after="0"/>
+        <w:rPr>
+          <w:rFonts w:ascii="Courier New" w:hAnsi="Courier New" w:cs="Courier New"/>
+          <w:sz w:val="16"/>
+          <w:szCs w:val="16"/>
+        </w:rPr>
+      </w:pPr>
+      <w:r>
+        <w:rPr>
+          <w:rFonts w:ascii="Courier New" w:hAnsi="Courier New" w:cs="Courier New"/>
+          <w:sz w:val="16"/>
+          <w:szCs w:val="16"/>
+        </w:rPr>
+        <w:t xml:space="preserve">"Jones, </w:t>
+      </w:r>
+      <w:proofErr w:type="spellStart"/>
+      <w:r>
+        <w:rPr>
+          <w:rFonts w:ascii="Courier New" w:hAnsi="Courier New" w:cs="Courier New"/>
+          <w:sz w:val="16"/>
+          <w:szCs w:val="16"/>
+        </w:rPr>
+        <w:t>Tom","Tom</w:t>
+      </w:r>
+      <w:proofErr w:type="spellEnd"/>
+      <w:r>
+        <w:rPr>
+          <w:rFonts w:ascii="Courier New" w:hAnsi="Courier New" w:cs="Courier New"/>
+          <w:sz w:val="16"/>
+          <w:szCs w:val="16"/>
+        </w:rPr>
+        <w:t xml:space="preserve"> Jones","C:\Temp\TaxReciept\Output\Jones.Tom.pdf","</w:t>
+      </w:r>
+      <w:r>
+        <w:rPr>
+          <w:rFonts w:ascii="Courier New" w:hAnsi="Courier New" w:cs="Courier New"/>
+          <w:sz w:val="16"/>
+          <w:szCs w:val="16"/>
+        </w:rPr>
+        <w:t>name</w:t>
+      </w:r>
+      <w:r>
+        <w:rPr>
+          <w:rFonts w:ascii="Courier New" w:hAnsi="Courier New" w:cs="Courier New"/>
+          <w:sz w:val="16"/>
+          <w:szCs w:val="16"/>
+        </w:rPr>
+        <w:t>@yahoo.com</w:t>
+      </w:r>
+      <w:r>
+        <w:rPr>
+          <w:rFonts w:ascii="Courier New" w:hAnsi="Courier New" w:cs="Courier New"/>
+          <w:sz w:val="16"/>
+          <w:szCs w:val="16"/>
+        </w:rPr>
+        <w:t>; name2@ya.com</w:t>
+      </w:r>
+      <w:r>
+        <w:rPr>
+          <w:rFonts w:ascii="Courier New" w:hAnsi="Courier New" w:cs="Courier New"/>
+          <w:sz w:val="16"/>
+          <w:szCs w:val="16"/>
+        </w:rPr>
+        <w:t>"</w:t>
       </w:r>
     </w:p>
     <w:p>
@@ -1690,12 +2513,15 @@
       <w:r>
         <w:t>The first line is the column heading names.  Then each line represents one email to send out.</w:t>
       </w:r>
+      <w:r>
+        <w:t xml:space="preserve"> The email column may contain multiple email addresses separated by semicolons.</w:t>
+      </w:r>
     </w:p>
     <w:p>
       <w:pPr>
         <w:pStyle w:val="Heading2"/>
       </w:pPr>
-      <w:bookmarkStart w:id="9" w:name="_Toc29638349"/>
+      <w:bookmarkStart w:id="9" w:name="_Toc59473849"/>
       <w:r>
         <w:t>Email template file</w:t>
       </w:r>
@@ -1897,10 +2723,27 @@
         <w:spacing w:after="0"/>
       </w:pPr>
       <w:r>
+        <w:lastRenderedPageBreak/>
         <w:t xml:space="preserve">An output file is created that the results of sending each of the emails.  </w:t>
       </w:r>
       <w:r>
-        <w:t>The name of the out files is :  InputFileout.csv, where InputFile is the name of the input file.</w:t>
+        <w:t xml:space="preserve">The name of the out files </w:t>
+      </w:r>
+      <w:proofErr w:type="gramStart"/>
+      <w:r>
+        <w:t>is :</w:t>
+      </w:r>
+      <w:proofErr w:type="gramEnd"/>
+      <w:r>
+        <w:t xml:space="preserve">  InputFileout.csv, where </w:t>
+      </w:r>
+      <w:proofErr w:type="spellStart"/>
+      <w:r>
+        <w:t>InputFile</w:t>
+      </w:r>
+      <w:proofErr w:type="spellEnd"/>
+      <w:r>
+        <w:t xml:space="preserve"> is the name of the input file.</w:t>
       </w:r>
     </w:p>
     <w:p>
@@ -1929,11 +2772,40 @@
         <w:t xml:space="preserve">The Sent column will either say “Sent” if the email was sent successfully or “Error” if the email was not sent.  </w:t>
       </w:r>
       <w:r>
-        <w:t xml:space="preserve">When there is a problem with sending the mail the Message column will contain more information.  If an email address is wrong the status will be shown as sent and you will get an email from the mail server it was sent to that there was an error.  If there is no email address in the input file the status will be Error and the message will say “Email address is blank”.  </w:t>
+        <w:t xml:space="preserve">When there is a problem with sending the mail the Message column will contain more information.  If an email address is wrong the status will be shown as sent and you will get an email from the mail server it was sent to that there was an error.  If there is no email address in the input </w:t>
+      </w:r>
+      <w:proofErr w:type="gramStart"/>
+      <w:r>
+        <w:t>file</w:t>
+      </w:r>
+      <w:proofErr w:type="gramEnd"/>
+      <w:r>
+        <w:t xml:space="preserve"> the status will be Error and the message will say “Email address is blank”.  </w:t>
+      </w:r>
+    </w:p>
+    <w:p>
+      <w:pPr>
+        <w:spacing w:after="0"/>
+      </w:pPr>
+    </w:p>
+    <w:p>
+      <w:pPr>
+        <w:spacing w:after="0"/>
+      </w:pPr>
+      <w:r>
+        <w:t xml:space="preserve">If the email address is bad there probably will not be an error shown.  The “From Email Address” should get an email that there was a problem.  Often this email appears quickly, but in some </w:t>
+      </w:r>
+      <w:proofErr w:type="gramStart"/>
+      <w:r>
+        <w:t>cases</w:t>
+      </w:r>
+      <w:proofErr w:type="gramEnd"/>
+      <w:r>
+        <w:t xml:space="preserve"> it might take a day or two.</w:t>
       </w:r>
     </w:p>
     <w:sectPr>
-      <w:footerReference w:type="default" r:id="rId14"/>
+      <w:footerReference w:type="default" r:id="rId22"/>
       <w:pgSz w:w="12240" w:h="15840"/>
       <w:pgMar w:top="1440" w:right="1440" w:bottom="1440" w:left="1440" w:header="720" w:footer="720" w:gutter="0"/>
       <w:cols w:space="720"/>
@@ -1945,7 +2817,7 @@
 </file>
 
 <file path=word/endnotes.xml><?xml version="1.0" encoding="utf-8"?>
-<w:endnotes xmlns:wpc="http://schemas.microsoft.com/office/word/2010/wordprocessingCanvas" xmlns:cx="http://schemas.microsoft.com/office/drawing/2014/chartex" xmlns:cx1="http://schemas.microsoft.com/office/drawing/2015/9/8/chartex" xmlns:cx2="http://schemas.microsoft.com/office/drawing/2015/10/21/chartex" xmlns:cx3="http://schemas.microsoft.com/office/drawing/2016/5/9/chartex" xmlns:cx4="http://schemas.microsoft.com/office/drawing/2016/5/10/chartex" xmlns:cx5="http://schemas.microsoft.com/office/drawing/2016/5/11/chartex" xmlns:cx6="http://schemas.microsoft.com/office/drawing/2016/5/12/chartex" xmlns:cx7="http://schemas.microsoft.com/office/drawing/2016/5/13/chartex" xmlns:cx8="http://schemas.microsoft.com/office/drawing/2016/5/14/chartex" xmlns:mc="http://schemas.openxmlformats.org/markup-compatibility/2006" xmlns:aink="http://schemas.microsoft.com/office/drawing/2016/ink" xmlns:am3d="http://schemas.microsoft.com/office/drawing/2017/model3d" xmlns:o="urn:schemas-microsoft-com:office:office" xmlns:r="http://schemas.openxmlformats.org/officeDocument/2006/relationships" xmlns:m="http://schemas.openxmlformats.org/officeDocument/2006/math" xmlns:v="urn:schemas-microsoft-com:vml" xmlns:wp14="http://schemas.microsoft.com/office/word/2010/wordprocessingDrawing" xmlns:wp="http://schemas.openxmlformats.org/drawingml/2006/wordprocessingDrawing" xmlns:w10="urn:schemas-microsoft-com:office:word" xmlns:w="http://schemas.openxmlformats.org/wordprocessingml/2006/main" xmlns:w14="http://schemas.microsoft.com/office/word/2010/wordml" xmlns:w15="http://schemas.microsoft.com/office/word/2012/wordml" xmlns:w16cid="http://schemas.microsoft.com/office/word/2016/wordml/cid" xmlns:w16se="http://schemas.microsoft.com/office/word/2015/wordml/symex" xmlns:wpg="http://schemas.microsoft.com/office/word/2010/wordprocessingGroup" xmlns:wpi="http://schemas.microsoft.com/office/word/2010/wordprocessingInk" xmlns:wne="http://schemas.microsoft.com/office/word/2006/wordml" xmlns:wps="http://schemas.microsoft.com/office/word/2010/wordprocessingShape" mc:Ignorable="w14 w15 w16se w16cid wp14">
+<w:endnotes xmlns:wpc="http://schemas.microsoft.com/office/word/2010/wordprocessingCanvas" xmlns:cx="http://schemas.microsoft.com/office/drawing/2014/chartex" xmlns:cx1="http://schemas.microsoft.com/office/drawing/2015/9/8/chartex" xmlns:cx2="http://schemas.microsoft.com/office/drawing/2015/10/21/chartex" xmlns:cx3="http://schemas.microsoft.com/office/drawing/2016/5/9/chartex" xmlns:cx4="http://schemas.microsoft.com/office/drawing/2016/5/10/chartex" xmlns:cx5="http://schemas.microsoft.com/office/drawing/2016/5/11/chartex" xmlns:cx6="http://schemas.microsoft.com/office/drawing/2016/5/12/chartex" xmlns:cx7="http://schemas.microsoft.com/office/drawing/2016/5/13/chartex" xmlns:cx8="http://schemas.microsoft.com/office/drawing/2016/5/14/chartex" xmlns:mc="http://schemas.openxmlformats.org/markup-compatibility/2006" xmlns:aink="http://schemas.microsoft.com/office/drawing/2016/ink" xmlns:am3d="http://schemas.microsoft.com/office/drawing/2017/model3d" xmlns:o="urn:schemas-microsoft-com:office:office" xmlns:r="http://schemas.openxmlformats.org/officeDocument/2006/relationships" xmlns:m="http://schemas.openxmlformats.org/officeDocument/2006/math" xmlns:v="urn:schemas-microsoft-com:vml" xmlns:wp14="http://schemas.microsoft.com/office/word/2010/wordprocessingDrawing" xmlns:wp="http://schemas.openxmlformats.org/drawingml/2006/wordprocessingDrawing" xmlns:w10="urn:schemas-microsoft-com:office:word" xmlns:w="http://schemas.openxmlformats.org/wordprocessingml/2006/main" xmlns:w14="http://schemas.microsoft.com/office/word/2010/wordml" xmlns:w15="http://schemas.microsoft.com/office/word/2012/wordml" xmlns:w16cex="http://schemas.microsoft.com/office/word/2018/wordml/cex" xmlns:w16cid="http://schemas.microsoft.com/office/word/2016/wordml/cid" xmlns:w16="http://schemas.microsoft.com/office/word/2018/wordml" xmlns:w16se="http://schemas.microsoft.com/office/word/2015/wordml/symex" xmlns:wpg="http://schemas.microsoft.com/office/word/2010/wordprocessingGroup" xmlns:wpi="http://schemas.microsoft.com/office/word/2010/wordprocessingInk" xmlns:wne="http://schemas.microsoft.com/office/word/2006/wordml" xmlns:wps="http://schemas.microsoft.com/office/word/2010/wordprocessingShape" mc:Ignorable="w14 w15 w16se w16cid w16 w16cex wp14">
   <w:endnote w:type="separator" w:id="-1">
     <w:p>
       <w:pPr>
@@ -1970,7 +2842,7 @@
 </file>
 
 <file path=word/footer1.xml><?xml version="1.0" encoding="utf-8"?>
-<w:ftr xmlns:wpc="http://schemas.microsoft.com/office/word/2010/wordprocessingCanvas" xmlns:cx="http://schemas.microsoft.com/office/drawing/2014/chartex" xmlns:cx1="http://schemas.microsoft.com/office/drawing/2015/9/8/chartex" xmlns:cx2="http://schemas.microsoft.com/office/drawing/2015/10/21/chartex" xmlns:cx3="http://schemas.microsoft.com/office/drawing/2016/5/9/chartex" xmlns:cx4="http://schemas.microsoft.com/office/drawing/2016/5/10/chartex" xmlns:cx5="http://schemas.microsoft.com/office/drawing/2016/5/11/chartex" xmlns:cx6="http://schemas.microsoft.com/office/drawing/2016/5/12/chartex" xmlns:cx7="http://schemas.microsoft.com/office/drawing/2016/5/13/chartex" xmlns:cx8="http://schemas.microsoft.com/office/drawing/2016/5/14/chartex" xmlns:mc="http://schemas.openxmlformats.org/markup-compatibility/2006" xmlns:aink="http://schemas.microsoft.com/office/drawing/2016/ink" xmlns:am3d="http://schemas.microsoft.com/office/drawing/2017/model3d" xmlns:o="urn:schemas-microsoft-com:office:office" xmlns:r="http://schemas.openxmlformats.org/officeDocument/2006/relationships" xmlns:m="http://schemas.openxmlformats.org/officeDocument/2006/math" xmlns:v="urn:schemas-microsoft-com:vml" xmlns:wp14="http://schemas.microsoft.com/office/word/2010/wordprocessingDrawing" xmlns:wp="http://schemas.openxmlformats.org/drawingml/2006/wordprocessingDrawing" xmlns:w10="urn:schemas-microsoft-com:office:word" xmlns:w="http://schemas.openxmlformats.org/wordprocessingml/2006/main" xmlns:w14="http://schemas.microsoft.com/office/word/2010/wordml" xmlns:w15="http://schemas.microsoft.com/office/word/2012/wordml" xmlns:w16cid="http://schemas.microsoft.com/office/word/2016/wordml/cid" xmlns:w16se="http://schemas.microsoft.com/office/word/2015/wordml/symex" xmlns:wpg="http://schemas.microsoft.com/office/word/2010/wordprocessingGroup" xmlns:wpi="http://schemas.microsoft.com/office/word/2010/wordprocessingInk" xmlns:wne="http://schemas.microsoft.com/office/word/2006/wordml" xmlns:wps="http://schemas.microsoft.com/office/word/2010/wordprocessingShape" mc:Ignorable="w14 w15 w16se w16cid wp14">
+<w:ftr xmlns:wpc="http://schemas.microsoft.com/office/word/2010/wordprocessingCanvas" xmlns:cx="http://schemas.microsoft.com/office/drawing/2014/chartex" xmlns:cx1="http://schemas.microsoft.com/office/drawing/2015/9/8/chartex" xmlns:cx2="http://schemas.microsoft.com/office/drawing/2015/10/21/chartex" xmlns:cx3="http://schemas.microsoft.com/office/drawing/2016/5/9/chartex" xmlns:cx4="http://schemas.microsoft.com/office/drawing/2016/5/10/chartex" xmlns:cx5="http://schemas.microsoft.com/office/drawing/2016/5/11/chartex" xmlns:cx6="http://schemas.microsoft.com/office/drawing/2016/5/12/chartex" xmlns:cx7="http://schemas.microsoft.com/office/drawing/2016/5/13/chartex" xmlns:cx8="http://schemas.microsoft.com/office/drawing/2016/5/14/chartex" xmlns:mc="http://schemas.openxmlformats.org/markup-compatibility/2006" xmlns:aink="http://schemas.microsoft.com/office/drawing/2016/ink" xmlns:am3d="http://schemas.microsoft.com/office/drawing/2017/model3d" xmlns:o="urn:schemas-microsoft-com:office:office" xmlns:r="http://schemas.openxmlformats.org/officeDocument/2006/relationships" xmlns:m="http://schemas.openxmlformats.org/officeDocument/2006/math" xmlns:v="urn:schemas-microsoft-com:vml" xmlns:wp14="http://schemas.microsoft.com/office/word/2010/wordprocessingDrawing" xmlns:wp="http://schemas.openxmlformats.org/drawingml/2006/wordprocessingDrawing" xmlns:w10="urn:schemas-microsoft-com:office:word" xmlns:w="http://schemas.openxmlformats.org/wordprocessingml/2006/main" xmlns:w14="http://schemas.microsoft.com/office/word/2010/wordml" xmlns:w15="http://schemas.microsoft.com/office/word/2012/wordml" xmlns:w16cex="http://schemas.microsoft.com/office/word/2018/wordml/cex" xmlns:w16cid="http://schemas.microsoft.com/office/word/2016/wordml/cid" xmlns:w16="http://schemas.microsoft.com/office/word/2018/wordml" xmlns:w16se="http://schemas.microsoft.com/office/word/2015/wordml/symex" xmlns:wpg="http://schemas.microsoft.com/office/word/2010/wordprocessingGroup" xmlns:wpi="http://schemas.microsoft.com/office/word/2010/wordprocessingInk" xmlns:wne="http://schemas.microsoft.com/office/word/2006/wordml" xmlns:wps="http://schemas.microsoft.com/office/word/2010/wordprocessingShape" mc:Ignorable="w14 w15 w16se w16cid w16 w16cex wp14">
   <w:sdt>
     <w:sdtPr>
       <w:id w:val="1587964975"/>
@@ -2017,7 +2889,7 @@
 </file>
 
 <file path=word/footnotes.xml><?xml version="1.0" encoding="utf-8"?>
-<w:footnotes xmlns:wpc="http://schemas.microsoft.com/office/word/2010/wordprocessingCanvas" xmlns:cx="http://schemas.microsoft.com/office/drawing/2014/chartex" xmlns:cx1="http://schemas.microsoft.com/office/drawing/2015/9/8/chartex" xmlns:cx2="http://schemas.microsoft.com/office/drawing/2015/10/21/chartex" xmlns:cx3="http://schemas.microsoft.com/office/drawing/2016/5/9/chartex" xmlns:cx4="http://schemas.microsoft.com/office/drawing/2016/5/10/chartex" xmlns:cx5="http://schemas.microsoft.com/office/drawing/2016/5/11/chartex" xmlns:cx6="http://schemas.microsoft.com/office/drawing/2016/5/12/chartex" xmlns:cx7="http://schemas.microsoft.com/office/drawing/2016/5/13/chartex" xmlns:cx8="http://schemas.microsoft.com/office/drawing/2016/5/14/chartex" xmlns:mc="http://schemas.openxmlformats.org/markup-compatibility/2006" xmlns:aink="http://schemas.microsoft.com/office/drawing/2016/ink" xmlns:am3d="http://schemas.microsoft.com/office/drawing/2017/model3d" xmlns:o="urn:schemas-microsoft-com:office:office" xmlns:r="http://schemas.openxmlformats.org/officeDocument/2006/relationships" xmlns:m="http://schemas.openxmlformats.org/officeDocument/2006/math" xmlns:v="urn:schemas-microsoft-com:vml" xmlns:wp14="http://schemas.microsoft.com/office/word/2010/wordprocessingDrawing" xmlns:wp="http://schemas.openxmlformats.org/drawingml/2006/wordprocessingDrawing" xmlns:w10="urn:schemas-microsoft-com:office:word" xmlns:w="http://schemas.openxmlformats.org/wordprocessingml/2006/main" xmlns:w14="http://schemas.microsoft.com/office/word/2010/wordml" xmlns:w15="http://schemas.microsoft.com/office/word/2012/wordml" xmlns:w16cid="http://schemas.microsoft.com/office/word/2016/wordml/cid" xmlns:w16se="http://schemas.microsoft.com/office/word/2015/wordml/symex" xmlns:wpg="http://schemas.microsoft.com/office/word/2010/wordprocessingGroup" xmlns:wpi="http://schemas.microsoft.com/office/word/2010/wordprocessingInk" xmlns:wne="http://schemas.microsoft.com/office/word/2006/wordml" xmlns:wps="http://schemas.microsoft.com/office/word/2010/wordprocessingShape" mc:Ignorable="w14 w15 w16se w16cid wp14">
+<w:footnotes xmlns:wpc="http://schemas.microsoft.com/office/word/2010/wordprocessingCanvas" xmlns:cx="http://schemas.microsoft.com/office/drawing/2014/chartex" xmlns:cx1="http://schemas.microsoft.com/office/drawing/2015/9/8/chartex" xmlns:cx2="http://schemas.microsoft.com/office/drawing/2015/10/21/chartex" xmlns:cx3="http://schemas.microsoft.com/office/drawing/2016/5/9/chartex" xmlns:cx4="http://schemas.microsoft.com/office/drawing/2016/5/10/chartex" xmlns:cx5="http://schemas.microsoft.com/office/drawing/2016/5/11/chartex" xmlns:cx6="http://schemas.microsoft.com/office/drawing/2016/5/12/chartex" xmlns:cx7="http://schemas.microsoft.com/office/drawing/2016/5/13/chartex" xmlns:cx8="http://schemas.microsoft.com/office/drawing/2016/5/14/chartex" xmlns:mc="http://schemas.openxmlformats.org/markup-compatibility/2006" xmlns:aink="http://schemas.microsoft.com/office/drawing/2016/ink" xmlns:am3d="http://schemas.microsoft.com/office/drawing/2017/model3d" xmlns:o="urn:schemas-microsoft-com:office:office" xmlns:r="http://schemas.openxmlformats.org/officeDocument/2006/relationships" xmlns:m="http://schemas.openxmlformats.org/officeDocument/2006/math" xmlns:v="urn:schemas-microsoft-com:vml" xmlns:wp14="http://schemas.microsoft.com/office/word/2010/wordprocessingDrawing" xmlns:wp="http://schemas.openxmlformats.org/drawingml/2006/wordprocessingDrawing" xmlns:w10="urn:schemas-microsoft-com:office:word" xmlns:w="http://schemas.openxmlformats.org/wordprocessingml/2006/main" xmlns:w14="http://schemas.microsoft.com/office/word/2010/wordml" xmlns:w15="http://schemas.microsoft.com/office/word/2012/wordml" xmlns:w16cex="http://schemas.microsoft.com/office/word/2018/wordml/cex" xmlns:w16cid="http://schemas.microsoft.com/office/word/2016/wordml/cid" xmlns:w16="http://schemas.microsoft.com/office/word/2018/wordml" xmlns:w16se="http://schemas.microsoft.com/office/word/2015/wordml/symex" xmlns:wpg="http://schemas.microsoft.com/office/word/2010/wordprocessingGroup" xmlns:wpi="http://schemas.microsoft.com/office/word/2010/wordprocessingInk" xmlns:wne="http://schemas.microsoft.com/office/word/2006/wordml" xmlns:wps="http://schemas.microsoft.com/office/word/2010/wordprocessingShape" mc:Ignorable="w14 w15 w16se w16cid w16 w16cex wp14">
   <w:footnote w:type="separator" w:id="-1">
     <w:p>
       <w:pPr>
@@ -2042,7 +2914,7 @@
 </file>
 
 <file path=word/numbering.xml><?xml version="1.0" encoding="utf-8"?>
-<w:numbering xmlns:wpc="http://schemas.microsoft.com/office/word/2010/wordprocessingCanvas" xmlns:cx="http://schemas.microsoft.com/office/drawing/2014/chartex" xmlns:cx1="http://schemas.microsoft.com/office/drawing/2015/9/8/chartex" xmlns:cx2="http://schemas.microsoft.com/office/drawing/2015/10/21/chartex" xmlns:cx3="http://schemas.microsoft.com/office/drawing/2016/5/9/chartex" xmlns:cx4="http://schemas.microsoft.com/office/drawing/2016/5/10/chartex" xmlns:cx5="http://schemas.microsoft.com/office/drawing/2016/5/11/chartex" xmlns:cx6="http://schemas.microsoft.com/office/drawing/2016/5/12/chartex" xmlns:cx7="http://schemas.microsoft.com/office/drawing/2016/5/13/chartex" xmlns:cx8="http://schemas.microsoft.com/office/drawing/2016/5/14/chartex" xmlns:mc="http://schemas.openxmlformats.org/markup-compatibility/2006" xmlns:aink="http://schemas.microsoft.com/office/drawing/2016/ink" xmlns:am3d="http://schemas.microsoft.com/office/drawing/2017/model3d" xmlns:o="urn:schemas-microsoft-com:office:office" xmlns:r="http://schemas.openxmlformats.org/officeDocument/2006/relationships" xmlns:m="http://schemas.openxmlformats.org/officeDocument/2006/math" xmlns:v="urn:schemas-microsoft-com:vml" xmlns:wp14="http://schemas.microsoft.com/office/word/2010/wordprocessingDrawing" xmlns:wp="http://schemas.openxmlformats.org/drawingml/2006/wordprocessingDrawing" xmlns:w10="urn:schemas-microsoft-com:office:word" xmlns:w="http://schemas.openxmlformats.org/wordprocessingml/2006/main" xmlns:w14="http://schemas.microsoft.com/office/word/2010/wordml" xmlns:w15="http://schemas.microsoft.com/office/word/2012/wordml" xmlns:w16cid="http://schemas.microsoft.com/office/word/2016/wordml/cid" xmlns:w16se="http://schemas.microsoft.com/office/word/2015/wordml/symex" xmlns:wpg="http://schemas.microsoft.com/office/word/2010/wordprocessingGroup" xmlns:wpi="http://schemas.microsoft.com/office/word/2010/wordprocessingInk" xmlns:wne="http://schemas.microsoft.com/office/word/2006/wordml" xmlns:wps="http://schemas.microsoft.com/office/word/2010/wordprocessingShape" mc:Ignorable="w14 w15 w16se w16cid wp14">
+<w:numbering xmlns:wpc="http://schemas.microsoft.com/office/word/2010/wordprocessingCanvas" xmlns:cx="http://schemas.microsoft.com/office/drawing/2014/chartex" xmlns:cx1="http://schemas.microsoft.com/office/drawing/2015/9/8/chartex" xmlns:cx2="http://schemas.microsoft.com/office/drawing/2015/10/21/chartex" xmlns:cx3="http://schemas.microsoft.com/office/drawing/2016/5/9/chartex" xmlns:cx4="http://schemas.microsoft.com/office/drawing/2016/5/10/chartex" xmlns:cx5="http://schemas.microsoft.com/office/drawing/2016/5/11/chartex" xmlns:cx6="http://schemas.microsoft.com/office/drawing/2016/5/12/chartex" xmlns:cx7="http://schemas.microsoft.com/office/drawing/2016/5/13/chartex" xmlns:cx8="http://schemas.microsoft.com/office/drawing/2016/5/14/chartex" xmlns:mc="http://schemas.openxmlformats.org/markup-compatibility/2006" xmlns:aink="http://schemas.microsoft.com/office/drawing/2016/ink" xmlns:am3d="http://schemas.microsoft.com/office/drawing/2017/model3d" xmlns:o="urn:schemas-microsoft-com:office:office" xmlns:r="http://schemas.openxmlformats.org/officeDocument/2006/relationships" xmlns:m="http://schemas.openxmlformats.org/officeDocument/2006/math" xmlns:v="urn:schemas-microsoft-com:vml" xmlns:wp14="http://schemas.microsoft.com/office/word/2010/wordprocessingDrawing" xmlns:wp="http://schemas.openxmlformats.org/drawingml/2006/wordprocessingDrawing" xmlns:w10="urn:schemas-microsoft-com:office:word" xmlns:w="http://schemas.openxmlformats.org/wordprocessingml/2006/main" xmlns:w14="http://schemas.microsoft.com/office/word/2010/wordml" xmlns:w15="http://schemas.microsoft.com/office/word/2012/wordml" xmlns:w16cex="http://schemas.microsoft.com/office/word/2018/wordml/cex" xmlns:w16cid="http://schemas.microsoft.com/office/word/2016/wordml/cid" xmlns:w16="http://schemas.microsoft.com/office/word/2018/wordml" xmlns:w16se="http://schemas.microsoft.com/office/word/2015/wordml/symex" xmlns:wpg="http://schemas.microsoft.com/office/word/2010/wordprocessingGroup" xmlns:wpi="http://schemas.microsoft.com/office/word/2010/wordprocessingInk" xmlns:wne="http://schemas.microsoft.com/office/word/2006/wordml" xmlns:wps="http://schemas.microsoft.com/office/word/2010/wordprocessingShape" mc:Ignorable="w14 w15 w16se w16cid w16 w16cex wp14">
   <w:abstractNum w:abstractNumId="0" w15:restartNumberingAfterBreak="0">
     <w:nsid w:val="FFFFFF7C"/>
     <w:multiLevelType w:val="singleLevel"/>
@@ -2541,6 +3413,119 @@
     </w:lvl>
   </w:abstractNum>
   <w:abstractNum w:abstractNumId="13" w15:restartNumberingAfterBreak="0">
+    <w:nsid w:val="100966FE"/>
+    <w:multiLevelType w:val="hybridMultilevel"/>
+    <w:tmpl w:val="BBAC27DC"/>
+    <w:lvl w:ilvl="0" w:tplc="04090001">
+      <w:start w:val="1"/>
+      <w:numFmt w:val="bullet"/>
+      <w:lvlText w:val=""/>
+      <w:lvlJc w:val="left"/>
+      <w:pPr>
+        <w:ind w:left="720" w:hanging="360"/>
+      </w:pPr>
+      <w:rPr>
+        <w:rFonts w:ascii="Symbol" w:hAnsi="Symbol" w:hint="default"/>
+      </w:rPr>
+    </w:lvl>
+    <w:lvl w:ilvl="1" w:tplc="04090003" w:tentative="1">
+      <w:start w:val="1"/>
+      <w:numFmt w:val="bullet"/>
+      <w:lvlText w:val="o"/>
+      <w:lvlJc w:val="left"/>
+      <w:pPr>
+        <w:ind w:left="1440" w:hanging="360"/>
+      </w:pPr>
+      <w:rPr>
+        <w:rFonts w:ascii="Courier New" w:hAnsi="Courier New" w:cs="Courier New" w:hint="default"/>
+      </w:rPr>
+    </w:lvl>
+    <w:lvl w:ilvl="2" w:tplc="04090005" w:tentative="1">
+      <w:start w:val="1"/>
+      <w:numFmt w:val="bullet"/>
+      <w:lvlText w:val=""/>
+      <w:lvlJc w:val="left"/>
+      <w:pPr>
+        <w:ind w:left="2160" w:hanging="360"/>
+      </w:pPr>
+      <w:rPr>
+        <w:rFonts w:ascii="Wingdings" w:hAnsi="Wingdings" w:hint="default"/>
+      </w:rPr>
+    </w:lvl>
+    <w:lvl w:ilvl="3" w:tplc="04090001" w:tentative="1">
+      <w:start w:val="1"/>
+      <w:numFmt w:val="bullet"/>
+      <w:lvlText w:val=""/>
+      <w:lvlJc w:val="left"/>
+      <w:pPr>
+        <w:ind w:left="2880" w:hanging="360"/>
+      </w:pPr>
+      <w:rPr>
+        <w:rFonts w:ascii="Symbol" w:hAnsi="Symbol" w:hint="default"/>
+      </w:rPr>
+    </w:lvl>
+    <w:lvl w:ilvl="4" w:tplc="04090003" w:tentative="1">
+      <w:start w:val="1"/>
+      <w:numFmt w:val="bullet"/>
+      <w:lvlText w:val="o"/>
+      <w:lvlJc w:val="left"/>
+      <w:pPr>
+        <w:ind w:left="3600" w:hanging="360"/>
+      </w:pPr>
+      <w:rPr>
+        <w:rFonts w:ascii="Courier New" w:hAnsi="Courier New" w:cs="Courier New" w:hint="default"/>
+      </w:rPr>
+    </w:lvl>
+    <w:lvl w:ilvl="5" w:tplc="04090005" w:tentative="1">
+      <w:start w:val="1"/>
+      <w:numFmt w:val="bullet"/>
+      <w:lvlText w:val=""/>
+      <w:lvlJc w:val="left"/>
+      <w:pPr>
+        <w:ind w:left="4320" w:hanging="360"/>
+      </w:pPr>
+      <w:rPr>
+        <w:rFonts w:ascii="Wingdings" w:hAnsi="Wingdings" w:hint="default"/>
+      </w:rPr>
+    </w:lvl>
+    <w:lvl w:ilvl="6" w:tplc="04090001" w:tentative="1">
+      <w:start w:val="1"/>
+      <w:numFmt w:val="bullet"/>
+      <w:lvlText w:val=""/>
+      <w:lvlJc w:val="left"/>
+      <w:pPr>
+        <w:ind w:left="5040" w:hanging="360"/>
+      </w:pPr>
+      <w:rPr>
+        <w:rFonts w:ascii="Symbol" w:hAnsi="Symbol" w:hint="default"/>
+      </w:rPr>
+    </w:lvl>
+    <w:lvl w:ilvl="7" w:tplc="04090003" w:tentative="1">
+      <w:start w:val="1"/>
+      <w:numFmt w:val="bullet"/>
+      <w:lvlText w:val="o"/>
+      <w:lvlJc w:val="left"/>
+      <w:pPr>
+        <w:ind w:left="5760" w:hanging="360"/>
+      </w:pPr>
+      <w:rPr>
+        <w:rFonts w:ascii="Courier New" w:hAnsi="Courier New" w:cs="Courier New" w:hint="default"/>
+      </w:rPr>
+    </w:lvl>
+    <w:lvl w:ilvl="8" w:tplc="04090005" w:tentative="1">
+      <w:start w:val="1"/>
+      <w:numFmt w:val="bullet"/>
+      <w:lvlText w:val=""/>
+      <w:lvlJc w:val="left"/>
+      <w:pPr>
+        <w:ind w:left="6480" w:hanging="360"/>
+      </w:pPr>
+      <w:rPr>
+        <w:rFonts w:ascii="Wingdings" w:hAnsi="Wingdings" w:hint="default"/>
+      </w:rPr>
+    </w:lvl>
+  </w:abstractNum>
+  <w:abstractNum w:abstractNumId="14" w15:restartNumberingAfterBreak="0">
     <w:nsid w:val="135E2558"/>
     <w:multiLevelType w:val="hybridMultilevel"/>
     <w:tmpl w:val="9FA872A4"/>
@@ -2653,7 +3638,7 @@
       </w:rPr>
     </w:lvl>
   </w:abstractNum>
-  <w:abstractNum w:abstractNumId="14" w15:restartNumberingAfterBreak="0">
+  <w:abstractNum w:abstractNumId="15" w15:restartNumberingAfterBreak="0">
     <w:nsid w:val="1C423EB1"/>
     <w:multiLevelType w:val="hybridMultilevel"/>
     <w:tmpl w:val="848A0784"/>
@@ -2739,7 +3724,7 @@
       </w:pPr>
     </w:lvl>
   </w:abstractNum>
-  <w:abstractNum w:abstractNumId="15" w15:restartNumberingAfterBreak="0">
+  <w:abstractNum w:abstractNumId="16" w15:restartNumberingAfterBreak="0">
     <w:nsid w:val="23011DD4"/>
     <w:multiLevelType w:val="hybridMultilevel"/>
     <w:tmpl w:val="17AA54EE"/>
@@ -2852,7 +3837,7 @@
       </w:rPr>
     </w:lvl>
   </w:abstractNum>
-  <w:abstractNum w:abstractNumId="16" w15:restartNumberingAfterBreak="0">
+  <w:abstractNum w:abstractNumId="17" w15:restartNumberingAfterBreak="0">
     <w:nsid w:val="263A2FE2"/>
     <w:multiLevelType w:val="hybridMultilevel"/>
     <w:tmpl w:val="76C24A7E"/>
@@ -2965,7 +3950,7 @@
       </w:rPr>
     </w:lvl>
   </w:abstractNum>
-  <w:abstractNum w:abstractNumId="17" w15:restartNumberingAfterBreak="0">
+  <w:abstractNum w:abstractNumId="18" w15:restartNumberingAfterBreak="0">
     <w:nsid w:val="40BE03AF"/>
     <w:multiLevelType w:val="hybridMultilevel"/>
     <w:tmpl w:val="FE1AE2A4"/>
@@ -3078,7 +4063,7 @@
       </w:rPr>
     </w:lvl>
   </w:abstractNum>
-  <w:abstractNum w:abstractNumId="18" w15:restartNumberingAfterBreak="0">
+  <w:abstractNum w:abstractNumId="19" w15:restartNumberingAfterBreak="0">
     <w:nsid w:val="469A52F2"/>
     <w:multiLevelType w:val="multilevel"/>
     <w:tmpl w:val="56F2101C"/>
@@ -3200,7 +4185,7 @@
       </w:rPr>
     </w:lvl>
   </w:abstractNum>
-  <w:abstractNum w:abstractNumId="19" w15:restartNumberingAfterBreak="0">
+  <w:abstractNum w:abstractNumId="20" w15:restartNumberingAfterBreak="0">
     <w:nsid w:val="4CFA5C3D"/>
     <w:multiLevelType w:val="multilevel"/>
     <w:tmpl w:val="04090023"/>
@@ -3287,7 +4272,7 @@
       </w:pPr>
     </w:lvl>
   </w:abstractNum>
-  <w:abstractNum w:abstractNumId="20" w15:restartNumberingAfterBreak="0">
+  <w:abstractNum w:abstractNumId="21" w15:restartNumberingAfterBreak="0">
     <w:nsid w:val="549B76E6"/>
     <w:multiLevelType w:val="hybridMultilevel"/>
     <w:tmpl w:val="1D409D14"/>
@@ -3376,7 +4361,7 @@
       </w:pPr>
     </w:lvl>
   </w:abstractNum>
-  <w:abstractNum w:abstractNumId="21" w15:restartNumberingAfterBreak="0">
+  <w:abstractNum w:abstractNumId="22" w15:restartNumberingAfterBreak="0">
     <w:nsid w:val="58F861BD"/>
     <w:multiLevelType w:val="hybridMultilevel"/>
     <w:tmpl w:val="D2A6A71C"/>
@@ -3489,7 +4474,7 @@
       </w:rPr>
     </w:lvl>
   </w:abstractNum>
-  <w:abstractNum w:abstractNumId="22" w15:restartNumberingAfterBreak="0">
+  <w:abstractNum w:abstractNumId="23" w15:restartNumberingAfterBreak="0">
     <w:nsid w:val="66ED5FF9"/>
     <w:multiLevelType w:val="hybridMultilevel"/>
     <w:tmpl w:val="1B18D0EE"/>
@@ -3602,7 +4587,7 @@
       </w:rPr>
     </w:lvl>
   </w:abstractNum>
-  <w:abstractNum w:abstractNumId="23" w15:restartNumberingAfterBreak="0">
+  <w:abstractNum w:abstractNumId="24" w15:restartNumberingAfterBreak="0">
     <w:nsid w:val="69B22643"/>
     <w:multiLevelType w:val="multilevel"/>
     <w:tmpl w:val="0409001D"/>
@@ -3688,7 +4673,7 @@
       </w:pPr>
     </w:lvl>
   </w:abstractNum>
-  <w:abstractNum w:abstractNumId="24" w15:restartNumberingAfterBreak="0">
+  <w:abstractNum w:abstractNumId="25" w15:restartNumberingAfterBreak="0">
     <w:nsid w:val="6C3D40AB"/>
     <w:multiLevelType w:val="multilevel"/>
     <w:tmpl w:val="0409001F"/>
@@ -3774,7 +4759,7 @@
       </w:pPr>
     </w:lvl>
   </w:abstractNum>
-  <w:abstractNum w:abstractNumId="25" w15:restartNumberingAfterBreak="0">
+  <w:abstractNum w:abstractNumId="26" w15:restartNumberingAfterBreak="0">
     <w:nsid w:val="751F6C5A"/>
     <w:multiLevelType w:val="multilevel"/>
     <w:tmpl w:val="04090023"/>
@@ -3861,7 +4846,7 @@
       </w:pPr>
     </w:lvl>
   </w:abstractNum>
-  <w:abstractNum w:abstractNumId="26" w15:restartNumberingAfterBreak="0">
+  <w:abstractNum w:abstractNumId="27" w15:restartNumberingAfterBreak="0">
     <w:nsid w:val="777174E0"/>
     <w:multiLevelType w:val="hybridMultilevel"/>
     <w:tmpl w:val="BB0440C4"/>
@@ -3974,7 +4959,7 @@
       </w:rPr>
     </w:lvl>
   </w:abstractNum>
-  <w:abstractNum w:abstractNumId="27" w15:restartNumberingAfterBreak="0">
+  <w:abstractNum w:abstractNumId="28" w15:restartNumberingAfterBreak="0">
     <w:nsid w:val="78122525"/>
     <w:multiLevelType w:val="hybridMultilevel"/>
     <w:tmpl w:val="56DCC402"/>
@@ -4061,52 +5046,52 @@
     </w:lvl>
   </w:abstractNum>
   <w:num w:numId="1">
-    <w:abstractNumId w:val="20"/>
+    <w:abstractNumId w:val="21"/>
   </w:num>
   <w:num w:numId="2">
-    <w:abstractNumId w:val="18"/>
+    <w:abstractNumId w:val="19"/>
   </w:num>
   <w:num w:numId="3">
-    <w:abstractNumId w:val="18"/>
+    <w:abstractNumId w:val="19"/>
   </w:num>
   <w:num w:numId="4">
-    <w:abstractNumId w:val="18"/>
+    <w:abstractNumId w:val="19"/>
   </w:num>
   <w:num w:numId="5">
-    <w:abstractNumId w:val="18"/>
+    <w:abstractNumId w:val="19"/>
   </w:num>
   <w:num w:numId="6">
-    <w:abstractNumId w:val="18"/>
+    <w:abstractNumId w:val="19"/>
   </w:num>
   <w:num w:numId="7">
-    <w:abstractNumId w:val="18"/>
+    <w:abstractNumId w:val="19"/>
   </w:num>
   <w:num w:numId="8">
-    <w:abstractNumId w:val="18"/>
+    <w:abstractNumId w:val="19"/>
   </w:num>
   <w:num w:numId="9">
-    <w:abstractNumId w:val="18"/>
+    <w:abstractNumId w:val="19"/>
   </w:num>
   <w:num w:numId="10">
-    <w:abstractNumId w:val="18"/>
+    <w:abstractNumId w:val="19"/>
   </w:num>
   <w:num w:numId="11">
-    <w:abstractNumId w:val="18"/>
+    <w:abstractNumId w:val="19"/>
   </w:num>
   <w:num w:numId="12">
-    <w:abstractNumId w:val="18"/>
+    <w:abstractNumId w:val="19"/>
   </w:num>
   <w:num w:numId="13">
+    <w:abstractNumId w:val="25"/>
+  </w:num>
+  <w:num w:numId="14">
     <w:abstractNumId w:val="24"/>
   </w:num>
-  <w:num w:numId="14">
-    <w:abstractNumId w:val="23"/>
-  </w:num>
   <w:num w:numId="15">
-    <w:abstractNumId w:val="25"/>
+    <w:abstractNumId w:val="26"/>
   </w:num>
   <w:num w:numId="16">
-    <w:abstractNumId w:val="19"/>
+    <w:abstractNumId w:val="20"/>
   </w:num>
   <w:num w:numId="17">
     <w:abstractNumId w:val="9"/>
@@ -4139,46 +5124,49 @@
     <w:abstractNumId w:val="0"/>
   </w:num>
   <w:num w:numId="27">
-    <w:abstractNumId w:val="22"/>
+    <w:abstractNumId w:val="23"/>
   </w:num>
   <w:num w:numId="28">
-    <w:abstractNumId w:val="17"/>
+    <w:abstractNumId w:val="18"/>
   </w:num>
   <w:num w:numId="29">
-    <w:abstractNumId w:val="15"/>
+    <w:abstractNumId w:val="16"/>
   </w:num>
   <w:num w:numId="30">
     <w:abstractNumId w:val="12"/>
   </w:num>
   <w:num w:numId="31">
-    <w:abstractNumId w:val="26"/>
+    <w:abstractNumId w:val="27"/>
   </w:num>
   <w:num w:numId="32">
     <w:abstractNumId w:val="10"/>
   </w:num>
   <w:num w:numId="33">
-    <w:abstractNumId w:val="16"/>
+    <w:abstractNumId w:val="17"/>
   </w:num>
   <w:num w:numId="34">
     <w:abstractNumId w:val="11"/>
   </w:num>
   <w:num w:numId="35">
+    <w:abstractNumId w:val="15"/>
+  </w:num>
+  <w:num w:numId="36">
     <w:abstractNumId w:val="14"/>
   </w:num>
-  <w:num w:numId="36">
-    <w:abstractNumId w:val="13"/>
-  </w:num>
   <w:num w:numId="37">
-    <w:abstractNumId w:val="27"/>
+    <w:abstractNumId w:val="28"/>
   </w:num>
   <w:num w:numId="38">
-    <w:abstractNumId w:val="21"/>
+    <w:abstractNumId w:val="22"/>
+  </w:num>
+  <w:num w:numId="39">
+    <w:abstractNumId w:val="13"/>
   </w:num>
 </w:numbering>
 </file>
 
 <file path=word/styles.xml><?xml version="1.0" encoding="utf-8"?>
-<w:styles xmlns:mc="http://schemas.openxmlformats.org/markup-compatibility/2006" xmlns:r="http://schemas.openxmlformats.org/officeDocument/2006/relationships" xmlns:w="http://schemas.openxmlformats.org/wordprocessingml/2006/main" xmlns:w14="http://schemas.microsoft.com/office/word/2010/wordml" xmlns:w15="http://schemas.microsoft.com/office/word/2012/wordml" xmlns:w16cid="http://schemas.microsoft.com/office/word/2016/wordml/cid" xmlns:w16se="http://schemas.microsoft.com/office/word/2015/wordml/symex" mc:Ignorable="w14 w15 w16se w16cid">
+<w:styles xmlns:mc="http://schemas.openxmlformats.org/markup-compatibility/2006" xmlns:r="http://schemas.openxmlformats.org/officeDocument/2006/relationships" xmlns:w="http://schemas.openxmlformats.org/wordprocessingml/2006/main" xmlns:w14="http://schemas.microsoft.com/office/word/2010/wordml" xmlns:w15="http://schemas.microsoft.com/office/word/2012/wordml" xmlns:w16cex="http://schemas.microsoft.com/office/word/2018/wordml/cex" xmlns:w16cid="http://schemas.microsoft.com/office/word/2016/wordml/cid" xmlns:w16="http://schemas.microsoft.com/office/word/2018/wordml" xmlns:w16se="http://schemas.microsoft.com/office/word/2015/wordml/symex" mc:Ignorable="w14 w15 w16se w16cid w16 w16cex">
   <w:docDefaults>
     <w:rPrDefault>
       <w:rPr>
@@ -5583,8 +6571,11 @@
     <w:autoRedefine/>
     <w:uiPriority w:val="39"/>
     <w:unhideWhenUsed/>
-    <w:rsid w:val="00694E91"/>
+    <w:rsid w:val="00EA6821"/>
     <w:pPr>
+      <w:tabs>
+        <w:tab w:val="right" w:leader="dot" w:pos="9350"/>
+      </w:tabs>
       <w:spacing w:after="100"/>
     </w:pPr>
   </w:style>

</xml_diff>